<commit_message>
Report add generator description
</commit_message>
<xml_diff>
--- a/report/Report.docx
+++ b/report/Report.docx
@@ -330,7 +330,7 @@
           <w:lang w:val="en-US"/>
         </w:rPr>
       </w:pPr>
-      <w:hyperlink r:id="rId6" w:history="1">
+      <w:hyperlink r:id="rId7" w:history="1">
         <w:r>
           <w:rPr>
             <w:rStyle w:val="a3"/>
@@ -349,7 +349,7 @@
           <w:lang w:val="en-US"/>
         </w:rPr>
       </w:pPr>
-      <w:hyperlink r:id="rId7" w:history="1">
+      <w:hyperlink r:id="rId8" w:history="1">
         <w:r>
           <w:rPr>
             <w:rStyle w:val="a3"/>
@@ -612,21 +612,358 @@
     </w:p>
     <w:p>
       <w:pPr>
-        <w:rPr>
-          <w:lang w:val="en-US"/>
-        </w:rPr>
-      </w:pPr>
-      <w:r>
-        <w:rPr>
-          <w:lang w:val="en-US"/>
-        </w:rPr>
-        <w:t>Generator uses following algorithm</w:t>
-      </w:r>
-      <w:r>
-        <w:rPr>
-          <w:lang w:val="en-US"/>
-        </w:rPr>
-        <w:t>:</w:t>
+        <w:pStyle w:val="3"/>
+        <w:rPr>
+          <w:lang w:val="en-US"/>
+        </w:rPr>
+      </w:pPr>
+      <w:r>
+        <w:rPr>
+          <w:lang w:val="en-US"/>
+        </w:rPr>
+        <w:t>Input/output</w:t>
+      </w:r>
+    </w:p>
+    <w:p>
+      <w:pPr>
+        <w:rPr>
+          <w:lang w:val="en-US"/>
+        </w:rPr>
+      </w:pPr>
+      <w:r>
+        <w:rPr>
+          <w:lang w:val="en-US"/>
+        </w:rPr>
+        <w:t xml:space="preserve">Command in form </w:t>
+      </w:r>
+    </w:p>
+    <w:tbl>
+      <w:tblPr>
+        <w:tblStyle w:val="aa"/>
+        <w:tblW w:w="0" w:type="auto"/>
+        <w:shd w:val="clear" w:color="auto" w:fill="F2F2F2" w:themeFill="background1" w:themeFillShade="F2"/>
+        <w:tblLook w:val="04A0" w:firstRow="1" w:lastRow="0" w:firstColumn="1" w:lastColumn="0" w:noHBand="0" w:noVBand="1"/>
+      </w:tblPr>
+      <w:tblGrid>
+        <w:gridCol w:w="9571"/>
+      </w:tblGrid>
+      <w:tr>
+        <w:tc>
+          <w:tcPr>
+            <w:tcW w:w="9571" w:type="dxa"/>
+            <w:tcBorders>
+              <w:top w:val="nil"/>
+              <w:left w:val="nil"/>
+              <w:bottom w:val="nil"/>
+              <w:right w:val="nil"/>
+            </w:tcBorders>
+            <w:shd w:val="clear" w:color="auto" w:fill="F2F2F2" w:themeFill="background1" w:themeFillShade="F2"/>
+          </w:tcPr>
+          <w:p>
+            <w:pPr>
+              <w:rPr>
+                <w:color w:val="FF0000"/>
+                <w:lang w:val="en-US"/>
+              </w:rPr>
+            </w:pPr>
+            <w:r>
+              <w:rPr>
+                <w:lang w:val="en-US"/>
+              </w:rPr>
+              <w:t>./</w:t>
+            </w:r>
+            <w:proofErr w:type="spellStart"/>
+            <w:r>
+              <w:rPr>
+                <w:lang w:val="en-US"/>
+              </w:rPr>
+              <w:t>taskGenerator</w:t>
+            </w:r>
+            <w:proofErr w:type="spellEnd"/>
+            <w:r>
+              <w:rPr>
+                <w:lang w:val="en-US"/>
+              </w:rPr>
+              <w:t xml:space="preserve"> -u 70</w:t>
+            </w:r>
+            <w:r>
+              <w:rPr>
+                <w:lang w:val="en-US"/>
+              </w:rPr>
+              <w:t>.0</w:t>
+            </w:r>
+            <w:r>
+              <w:rPr>
+                <w:lang w:val="en-US"/>
+              </w:rPr>
+              <w:t xml:space="preserve"> -n 8 -o tasks.txt</w:t>
+            </w:r>
+            <w:r>
+              <w:rPr>
+                <w:lang w:val="en-US"/>
+              </w:rPr>
+              <w:t xml:space="preserve"> [-a 100.0]</w:t>
+            </w:r>
+          </w:p>
+          <w:p>
+            <w:pPr>
+              <w:rPr>
+                <w:lang w:val="en-US"/>
+              </w:rPr>
+            </w:pPr>
+          </w:p>
+        </w:tc>
+      </w:tr>
+    </w:tbl>
+    <w:p>
+      <w:pPr>
+        <w:jc w:val="both"/>
+        <w:rPr>
+          <w:lang w:val="en-US"/>
+        </w:rPr>
+      </w:pPr>
+      <w:r>
+        <w:rPr>
+          <w:lang w:val="en-US"/>
+        </w:rPr>
+        <w:t xml:space="preserve">-u – Total </w:t>
+      </w:r>
+      <w:proofErr w:type="spellStart"/>
+      <w:r>
+        <w:rPr>
+          <w:lang w:val="en-US"/>
+        </w:rPr>
+        <w:t>utilisation</w:t>
+      </w:r>
+      <w:proofErr w:type="spellEnd"/>
+      <w:r>
+        <w:rPr>
+          <w:lang w:val="en-US"/>
+        </w:rPr>
+        <w:t xml:space="preserve"> in percent</w:t>
+      </w:r>
+    </w:p>
+    <w:p>
+      <w:pPr>
+        <w:jc w:val="both"/>
+        <w:rPr>
+          <w:lang w:val="en-US"/>
+        </w:rPr>
+      </w:pPr>
+      <w:r>
+        <w:rPr>
+          <w:lang w:val="en-US"/>
+        </w:rPr>
+        <w:t>-n – Number of tasks</w:t>
+      </w:r>
+    </w:p>
+    <w:p>
+      <w:pPr>
+        <w:jc w:val="both"/>
+        <w:rPr>
+          <w:lang w:val="en-US"/>
+        </w:rPr>
+      </w:pPr>
+      <w:r>
+        <w:rPr>
+          <w:lang w:val="en-US"/>
+        </w:rPr>
+        <w:t xml:space="preserve">-o – Output </w:t>
+      </w:r>
+      <w:proofErr w:type="spellStart"/>
+      <w:r>
+        <w:rPr>
+          <w:lang w:val="en-US"/>
+        </w:rPr>
+        <w:t>filepath</w:t>
+      </w:r>
+      <w:proofErr w:type="spellEnd"/>
+      <w:r>
+        <w:rPr>
+          <w:lang w:val="en-US"/>
+        </w:rPr>
+        <w:t>/filename</w:t>
+      </w:r>
+    </w:p>
+    <w:p>
+      <w:pPr>
+        <w:jc w:val="both"/>
+        <w:rPr>
+          <w:lang w:val="en-US"/>
+        </w:rPr>
+      </w:pPr>
+      <w:r>
+        <w:rPr>
+          <w:lang w:val="en-US"/>
+        </w:rPr>
+        <w:t>-a – Approximate average WCET (optional argument, the higher it is, the more precise</w:t>
+      </w:r>
+      <w:r>
+        <w:rPr>
+          <w:lang w:val="en-US"/>
+        </w:rPr>
+        <w:t>ly</w:t>
+      </w:r>
+      <w:r>
+        <w:rPr>
+          <w:lang w:val="en-US"/>
+        </w:rPr>
+        <w:t xml:space="preserve"> </w:t>
+      </w:r>
+      <w:proofErr w:type="spellStart"/>
+      <w:r>
+        <w:rPr>
+          <w:lang w:val="en-US"/>
+        </w:rPr>
+        <w:t>utilis</w:t>
+      </w:r>
+      <w:r>
+        <w:rPr>
+          <w:lang w:val="en-US"/>
+        </w:rPr>
+        <w:t>ation</w:t>
+      </w:r>
+      <w:proofErr w:type="spellEnd"/>
+      <w:r>
+        <w:rPr>
+          <w:lang w:val="en-US"/>
+        </w:rPr>
+        <w:t xml:space="preserve"> will be attained. 100.0 by default if not specified)</w:t>
+      </w:r>
+    </w:p>
+    <w:p>
+      <w:pPr>
+        <w:jc w:val="both"/>
+        <w:rPr>
+          <w:lang w:val="en-US"/>
+        </w:rPr>
+      </w:pPr>
+    </w:p>
+    <w:p>
+      <w:pPr>
+        <w:jc w:val="both"/>
+        <w:rPr>
+          <w:lang w:val="en-US"/>
+        </w:rPr>
+      </w:pPr>
+      <w:r>
+        <w:rPr>
+          <w:lang w:val="en-US"/>
+        </w:rPr>
+        <w:t xml:space="preserve">Output is passed to the specified file. Every line is corresponds to a task. Order: Offset, Period, Deadline, </w:t>
+      </w:r>
+      <w:proofErr w:type="gramStart"/>
+      <w:r>
+        <w:rPr>
+          <w:lang w:val="en-US"/>
+        </w:rPr>
+        <w:t>WCET</w:t>
+      </w:r>
+      <w:proofErr w:type="gramEnd"/>
+      <w:r>
+        <w:rPr>
+          <w:lang w:val="en-US"/>
+        </w:rPr>
+        <w:t>.</w:t>
+      </w:r>
+    </w:p>
+    <w:tbl>
+      <w:tblPr>
+        <w:tblStyle w:val="aa"/>
+        <w:tblW w:w="0" w:type="auto"/>
+        <w:shd w:val="clear" w:color="auto" w:fill="F2F2F2" w:themeFill="background1" w:themeFillShade="F2"/>
+        <w:tblLook w:val="04A0" w:firstRow="1" w:lastRow="0" w:firstColumn="1" w:lastColumn="0" w:noHBand="0" w:noVBand="1"/>
+      </w:tblPr>
+      <w:tblGrid>
+        <w:gridCol w:w="9571"/>
+      </w:tblGrid>
+      <w:tr>
+        <w:tc>
+          <w:tcPr>
+            <w:tcW w:w="9571" w:type="dxa"/>
+            <w:tcBorders>
+              <w:top w:val="nil"/>
+              <w:left w:val="nil"/>
+              <w:bottom w:val="nil"/>
+              <w:right w:val="nil"/>
+            </w:tcBorders>
+            <w:shd w:val="clear" w:color="auto" w:fill="F2F2F2" w:themeFill="background1" w:themeFillShade="F2"/>
+          </w:tcPr>
+          <w:p>
+            <w:pPr>
+              <w:rPr>
+                <w:lang w:val="en-US"/>
+              </w:rPr>
+            </w:pPr>
+            <w:r>
+              <w:rPr>
+                <w:lang w:val="en-US"/>
+              </w:rPr>
+              <w:t>56 181 134 61</w:t>
+            </w:r>
+          </w:p>
+          <w:p>
+            <w:pPr>
+              <w:rPr>
+                <w:lang w:val="en-US"/>
+              </w:rPr>
+            </w:pPr>
+            <w:r>
+              <w:rPr>
+                <w:lang w:val="en-US"/>
+              </w:rPr>
+              <w:t>10 181 150 142</w:t>
+            </w:r>
+          </w:p>
+          <w:p>
+            <w:pPr>
+              <w:rPr>
+                <w:lang w:val="en-US"/>
+              </w:rPr>
+            </w:pPr>
+            <w:r>
+              <w:rPr>
+                <w:lang w:val="en-US"/>
+              </w:rPr>
+              <w:t>38 181 152 132</w:t>
+            </w:r>
+          </w:p>
+        </w:tc>
+      </w:tr>
+    </w:tbl>
+    <w:p>
+      <w:pPr>
+        <w:jc w:val="both"/>
+        <w:rPr>
+          <w:lang w:val="en-US"/>
+        </w:rPr>
+      </w:pPr>
+    </w:p>
+    <w:p>
+      <w:pPr>
+        <w:pStyle w:val="3"/>
+        <w:rPr>
+          <w:lang w:val="en-US"/>
+        </w:rPr>
+      </w:pPr>
+      <w:r>
+        <w:rPr>
+          <w:lang w:val="en-US"/>
+        </w:rPr>
+        <w:t>Generation algorithm</w:t>
+      </w:r>
+    </w:p>
+    <w:p>
+      <w:pPr>
+        <w:rPr>
+          <w:lang w:val="en-US"/>
+        </w:rPr>
+      </w:pPr>
+      <w:r>
+        <w:rPr>
+          <w:lang w:val="en-US"/>
+        </w:rPr>
+        <w:t>Generator uses following algorithm:</w:t>
       </w:r>
     </w:p>
     <w:p>
@@ -644,139 +981,806 @@
         <w:rPr>
           <w:lang w:val="en-US"/>
         </w:rPr>
+        <w:t xml:space="preserve">Calculate common period by formula </w:t>
+      </w:r>
+      <m:oMath>
+        <m:r>
+          <w:rPr>
+            <w:rFonts w:ascii="Cambria Math" w:hAnsi="Cambria Math"/>
+            <w:lang w:val="en-US"/>
+          </w:rPr>
+          <m:t>Period=100×AverageWcet×TaskNumber/TotalUtilisation</m:t>
+        </m:r>
+      </m:oMath>
+    </w:p>
+    <w:p>
+      <w:pPr>
+        <w:pStyle w:val="a6"/>
+        <w:numPr>
+          <w:ilvl w:val="0"/>
+          <w:numId w:val="1"/>
+        </w:numPr>
+        <w:rPr>
+          <w:lang w:val="en-US"/>
+        </w:rPr>
+      </w:pPr>
+      <w:r>
+        <w:rPr>
+          <w:lang w:val="en-US"/>
+        </w:rPr>
+        <w:t>For each task generate offset</w:t>
+      </w:r>
+      <w:r>
+        <w:rPr>
+          <w:lang w:val="en-US"/>
+        </w:rPr>
+        <w:t xml:space="preserve"> according to uniform distribution from some (hardcoded) </w:t>
+      </w:r>
+      <m:oMath>
+        <m:r>
+          <w:rPr>
+            <w:rFonts w:ascii="Cambria Math" w:hAnsi="Cambria Math"/>
+            <w:lang w:val="en-US"/>
+          </w:rPr>
+          <m:t>minOffset</m:t>
+        </m:r>
+      </m:oMath>
+      <w:r>
+        <w:rPr>
+          <w:lang w:val="en-US"/>
+        </w:rPr>
+        <w:t xml:space="preserve"> </w:t>
+      </w:r>
+      <w:proofErr w:type="gramStart"/>
+      <w:r>
+        <w:rPr>
+          <w:lang w:val="en-US"/>
+        </w:rPr>
+        <w:t xml:space="preserve">and </w:t>
+      </w:r>
+      <w:proofErr w:type="gramEnd"/>
+      <m:oMath>
+        <m:r>
+          <w:rPr>
+            <w:rFonts w:ascii="Cambria Math" w:hAnsi="Cambria Math"/>
+            <w:lang w:val="en-US"/>
+          </w:rPr>
+          <m:t>maxOffset</m:t>
+        </m:r>
+      </m:oMath>
+      <w:r>
+        <w:rPr>
+          <w:lang w:val="en-US"/>
+        </w:rPr>
+        <w:t>.</w:t>
+      </w:r>
+    </w:p>
+    <w:p>
+      <w:pPr>
+        <w:pStyle w:val="a6"/>
+        <w:numPr>
+          <w:ilvl w:val="0"/>
+          <w:numId w:val="1"/>
+        </w:numPr>
+        <w:rPr>
+          <w:lang w:val="en-US"/>
+        </w:rPr>
+      </w:pPr>
+      <w:r>
+        <w:rPr>
+          <w:lang w:val="en-US"/>
+        </w:rPr>
+        <w:t xml:space="preserve">Distribute the ordered </w:t>
+      </w:r>
+      <m:oMath>
+        <m:r>
+          <w:rPr>
+            <w:rFonts w:ascii="Cambria Math" w:hAnsi="Cambria Math"/>
+            <w:lang w:val="en-US"/>
+          </w:rPr>
+          <m:t>Utilisation</m:t>
+        </m:r>
+      </m:oMath>
+      <w:r>
+        <w:rPr>
+          <w:lang w:val="en-US"/>
+        </w:rPr>
+        <w:t xml:space="preserve"> over </w:t>
+      </w:r>
+      <w:r>
+        <w:rPr>
+          <w:lang w:val="en-US"/>
+        </w:rPr>
+        <w:t xml:space="preserve">each of </w:t>
+      </w:r>
+      <m:oMath>
+        <m:r>
+          <w:rPr>
+            <w:rFonts w:ascii="Cambria Math" w:hAnsi="Cambria Math"/>
+            <w:lang w:val="en-US"/>
+          </w:rPr>
+          <m:t>TaskNumber</m:t>
+        </m:r>
+      </m:oMath>
+      <w:r>
+        <w:rPr>
+          <w:lang w:val="en-US"/>
+        </w:rPr>
+        <w:t xml:space="preserve"> tasks.</w:t>
+      </w:r>
+    </w:p>
+    <w:p>
+      <w:pPr>
+        <w:pStyle w:val="a6"/>
+        <w:numPr>
+          <w:ilvl w:val="1"/>
+          <w:numId w:val="1"/>
+        </w:numPr>
+        <w:rPr>
+          <w:lang w:val="en-US"/>
+        </w:rPr>
+      </w:pPr>
+      <w:r>
+        <w:rPr>
+          <w:lang w:val="en-US"/>
+        </w:rPr>
+        <w:t xml:space="preserve"> </w:t>
+      </w:r>
+      <w:proofErr w:type="gramStart"/>
+      <w:r>
+        <w:rPr>
+          <w:lang w:val="en-US"/>
+        </w:rPr>
+        <w:t xml:space="preserve">Set </w:t>
+      </w:r>
+      <w:proofErr w:type="gramEnd"/>
+      <m:oMath>
+        <m:r>
+          <m:rPr>
+            <m:sty m:val="p"/>
+          </m:rPr>
+          <w:rPr>
+            <w:rFonts w:ascii="Cambria Math" w:hAnsi="Cambria Math"/>
+            <w:lang w:val="en-US"/>
+          </w:rPr>
+          <m:t>MinU</m:t>
+        </m:r>
+        <m:r>
+          <w:rPr>
+            <w:rFonts w:ascii="Cambria Math" w:hAnsi="Cambria Math"/>
+            <w:lang w:val="en-US"/>
+          </w:rPr>
+          <m:t>tilisation=</m:t>
+        </m:r>
+        <m:f>
+          <m:fPr>
+            <m:ctrlPr>
+              <w:rPr>
+                <w:rFonts w:ascii="Cambria Math" w:hAnsi="Cambria Math"/>
+                <w:i/>
+                <w:lang w:val="en-US"/>
+              </w:rPr>
+            </m:ctrlPr>
+          </m:fPr>
+          <m:num>
+            <m:r>
+              <w:rPr>
+                <w:rFonts w:ascii="Cambria Math" w:hAnsi="Cambria Math"/>
+                <w:lang w:val="en-US"/>
+              </w:rPr>
+              <m:t>UtilisationLeft×(1-Deviation)</m:t>
+            </m:r>
+          </m:num>
+          <m:den>
+            <m:r>
+              <w:rPr>
+                <w:rFonts w:ascii="Cambria Math" w:hAnsi="Cambria Math"/>
+                <w:lang w:val="en-US"/>
+              </w:rPr>
+              <m:t>TaskLeftNumber</m:t>
+            </m:r>
+          </m:den>
+        </m:f>
+      </m:oMath>
+      <w:r>
+        <w:rPr>
+          <w:lang w:val="en-US"/>
+        </w:rPr>
+        <w:t>.</w:t>
+      </w:r>
+    </w:p>
+    <w:p>
+      <w:pPr>
+        <w:pStyle w:val="a6"/>
+        <w:numPr>
+          <w:ilvl w:val="1"/>
+          <w:numId w:val="1"/>
+        </w:numPr>
+        <w:rPr>
+          <w:lang w:val="en-US"/>
+        </w:rPr>
+      </w:pPr>
+      <w:proofErr w:type="gramStart"/>
+      <w:r>
+        <w:rPr>
+          <w:lang w:val="en-US"/>
+        </w:rPr>
+        <w:t xml:space="preserve">Set </w:t>
+      </w:r>
+      <w:proofErr w:type="gramEnd"/>
+      <m:oMath>
+        <m:r>
+          <w:rPr>
+            <w:rFonts w:ascii="Cambria Math" w:hAnsi="Cambria Math"/>
+            <w:lang w:val="en-US"/>
+          </w:rPr>
+          <m:t>MaxUtilisation=</m:t>
+        </m:r>
+        <m:f>
+          <m:fPr>
+            <m:ctrlPr>
+              <w:rPr>
+                <w:rFonts w:ascii="Cambria Math" w:hAnsi="Cambria Math"/>
+                <w:i/>
+                <w:lang w:val="en-US"/>
+              </w:rPr>
+            </m:ctrlPr>
+          </m:fPr>
+          <m:num>
+            <m:r>
+              <w:rPr>
+                <w:rFonts w:ascii="Cambria Math" w:hAnsi="Cambria Math"/>
+                <w:lang w:val="en-US"/>
+              </w:rPr>
+              <m:t>UtilisationLeft×(1+Deviation)</m:t>
+            </m:r>
+          </m:num>
+          <m:den>
+            <m:r>
+              <w:rPr>
+                <w:rFonts w:ascii="Cambria Math" w:hAnsi="Cambria Math"/>
+                <w:lang w:val="en-US"/>
+              </w:rPr>
+              <m:t>TaskLeftNumber</m:t>
+            </m:r>
+          </m:den>
+        </m:f>
+      </m:oMath>
+      <w:r>
+        <w:rPr>
+          <w:lang w:val="en-US"/>
+        </w:rPr>
+        <w:t>.</w:t>
+      </w:r>
+    </w:p>
+    <w:p>
+      <w:pPr>
+        <w:pStyle w:val="a6"/>
+        <w:numPr>
+          <w:ilvl w:val="1"/>
+          <w:numId w:val="1"/>
+        </w:numPr>
+        <w:rPr>
+          <w:lang w:val="en-US"/>
+        </w:rPr>
+      </w:pPr>
+      <w:r>
+        <w:rPr>
+          <w:lang w:val="en-US"/>
+        </w:rPr>
+        <w:t xml:space="preserve">If </w:t>
+      </w:r>
+      <m:oMath>
+        <m:r>
+          <w:rPr>
+            <w:rFonts w:ascii="Cambria Math" w:hAnsi="Cambria Math"/>
+            <w:lang w:val="en-US"/>
+          </w:rPr>
+          <m:t>MinUtilisation&lt;0 then MinUtilisation=0</m:t>
+        </m:r>
+      </m:oMath>
+    </w:p>
+    <w:p>
+      <w:pPr>
+        <w:pStyle w:val="a6"/>
+        <w:numPr>
+          <w:ilvl w:val="1"/>
+          <w:numId w:val="1"/>
+        </w:numPr>
+        <w:rPr>
+          <w:lang w:val="en-US"/>
+        </w:rPr>
+      </w:pPr>
+      <w:r>
+        <w:rPr>
+          <w:lang w:val="en-US"/>
+        </w:rPr>
+        <w:t xml:space="preserve">If </w:t>
+      </w:r>
+      <m:oMath>
+        <m:r>
+          <w:rPr>
+            <w:rFonts w:ascii="Cambria Math" w:hAnsi="Cambria Math"/>
+            <w:lang w:val="en-US"/>
+          </w:rPr>
+          <m:t>MinUtilisation&gt;1 then MinUtilisation=1</m:t>
+        </m:r>
+      </m:oMath>
+    </w:p>
+    <w:p>
+      <w:pPr>
+        <w:pStyle w:val="a6"/>
+        <w:numPr>
+          <w:ilvl w:val="1"/>
+          <w:numId w:val="1"/>
+        </w:numPr>
+        <w:rPr>
+          <w:lang w:val="en-US"/>
+        </w:rPr>
+      </w:pPr>
+      <w:r>
+        <w:rPr>
+          <w:lang w:val="en-US"/>
+        </w:rPr>
+        <w:t xml:space="preserve">Ensure </w:t>
+      </w:r>
+      <w:r>
+        <w:rPr>
+          <w:lang w:val="en-US"/>
+        </w:rPr>
+        <w:t xml:space="preserve">that </w:t>
+      </w:r>
+      <w:r>
+        <w:rPr>
+          <w:lang w:val="en-US"/>
+        </w:rPr>
+        <w:t xml:space="preserve">the rest tasks will get by 100% utilization each in worst case (extra constraint for </w:t>
+      </w:r>
+      <m:oMath>
+        <m:r>
+          <w:rPr>
+            <w:rFonts w:ascii="Cambria Math" w:hAnsi="Cambria Math"/>
+            <w:lang w:val="en-US"/>
+          </w:rPr>
+          <m:t>MinUtilisation)</m:t>
+        </m:r>
+      </m:oMath>
+    </w:p>
+    <w:p>
+      <w:pPr>
+        <w:pStyle w:val="a6"/>
+        <w:numPr>
+          <w:ilvl w:val="1"/>
+          <w:numId w:val="1"/>
+        </w:numPr>
+        <w:rPr>
+          <w:lang w:val="en-US"/>
+        </w:rPr>
+      </w:pPr>
+      <w:r>
+        <w:rPr>
+          <w:lang w:val="en-US"/>
+        </w:rPr>
+        <w:t xml:space="preserve">Same (c) and (d) </w:t>
+      </w:r>
+      <w:proofErr w:type="gramStart"/>
+      <w:r>
+        <w:rPr>
+          <w:lang w:val="en-US"/>
+        </w:rPr>
+        <w:t xml:space="preserve">for </w:t>
+      </w:r>
+      <w:proofErr w:type="gramEnd"/>
+      <m:oMath>
+        <m:r>
+          <w:rPr>
+            <w:rFonts w:ascii="Cambria Math" w:hAnsi="Cambria Math"/>
+            <w:lang w:val="en-US"/>
+          </w:rPr>
+          <m:t>MaxUtilisation</m:t>
+        </m:r>
+      </m:oMath>
+      <w:r>
+        <w:rPr>
+          <w:lang w:val="en-US"/>
+        </w:rPr>
+        <w:t>.</w:t>
+      </w:r>
+    </w:p>
+    <w:p>
+      <w:pPr>
+        <w:pStyle w:val="a6"/>
+        <w:numPr>
+          <w:ilvl w:val="1"/>
+          <w:numId w:val="1"/>
+        </w:numPr>
+        <w:rPr>
+          <w:lang w:val="en-US"/>
+        </w:rPr>
+      </w:pPr>
+      <w:r>
+        <w:rPr>
+          <w:lang w:val="en-US"/>
+        </w:rPr>
+        <w:t xml:space="preserve">Generate utilization for the next task according uniform distribution from </w:t>
+      </w:r>
+      <m:oMath>
+        <m:r>
+          <w:rPr>
+            <w:rFonts w:ascii="Cambria Math" w:hAnsi="Cambria Math"/>
+            <w:lang w:val="en-US"/>
+          </w:rPr>
+          <m:t>MinUtilisation</m:t>
+        </m:r>
+      </m:oMath>
+      <w:r>
+        <w:rPr>
+          <w:lang w:val="en-US"/>
+        </w:rPr>
+        <w:t xml:space="preserve"> </w:t>
+      </w:r>
+      <w:proofErr w:type="gramStart"/>
+      <w:r>
+        <w:rPr>
+          <w:lang w:val="en-US"/>
+        </w:rPr>
+        <w:t xml:space="preserve">to </w:t>
+      </w:r>
+      <w:proofErr w:type="gramEnd"/>
+      <m:oMath>
+        <m:r>
+          <w:rPr>
+            <w:rFonts w:ascii="Cambria Math" w:hAnsi="Cambria Math"/>
+            <w:lang w:val="en-US"/>
+          </w:rPr>
+          <m:t>MaxUtilisation</m:t>
+        </m:r>
+      </m:oMath>
+      <w:r>
+        <w:rPr>
+          <w:lang w:val="en-US"/>
+        </w:rPr>
+        <w:t>.</w:t>
+      </w:r>
+    </w:p>
+    <w:p>
+      <w:pPr>
+        <w:pStyle w:val="a6"/>
+        <w:numPr>
+          <w:ilvl w:val="1"/>
+          <w:numId w:val="1"/>
+        </w:numPr>
+        <w:rPr>
+          <w:lang w:val="en-US"/>
+        </w:rPr>
+      </w:pPr>
+      <w:r>
+        <w:rPr>
+          <w:lang w:val="en-US"/>
+        </w:rPr>
         <w:t xml:space="preserve">Calculate </w:t>
       </w:r>
-    </w:p>
-    <w:p>
-      <w:pPr>
-        <w:pStyle w:val="3"/>
-        <w:rPr>
-          <w:lang w:val="en-US"/>
-        </w:rPr>
-      </w:pPr>
-      <w:r>
-        <w:rPr>
-          <w:lang w:val="en-US"/>
-        </w:rPr>
-        <w:t>Input/output</w:t>
-      </w:r>
-    </w:p>
-    <w:p>
-      <w:pPr>
-        <w:rPr>
-          <w:lang w:val="en-US"/>
-        </w:rPr>
-      </w:pPr>
-    </w:p>
-    <w:p>
-      <w:pPr>
-        <w:pStyle w:val="2"/>
-        <w:rPr>
-          <w:lang w:val="en-US"/>
-        </w:rPr>
-      </w:pPr>
-      <w:r>
-        <w:rPr>
-          <w:lang w:val="en-US"/>
-        </w:rPr>
-        <w:t>Simulator</w:t>
-      </w:r>
-    </w:p>
-    <w:p>
-      <w:pPr>
-        <w:pStyle w:val="3"/>
-        <w:rPr>
-          <w:lang w:val="en-US"/>
-        </w:rPr>
-      </w:pPr>
-      <w:r>
-        <w:rPr>
-          <w:lang w:val="en-US"/>
-        </w:rPr>
-        <w:t>Input/output</w:t>
-      </w:r>
-    </w:p>
-    <w:p>
-      <w:pPr>
-        <w:pStyle w:val="3"/>
-        <w:rPr>
-          <w:lang w:val="en-US"/>
-        </w:rPr>
-      </w:pPr>
-      <w:r>
-        <w:rPr>
-          <w:lang w:val="en-US"/>
-        </w:rPr>
-        <w:t>Simulation algorithm</w:t>
-      </w:r>
-    </w:p>
-    <w:p>
-      <w:pPr>
-        <w:rPr>
-          <w:lang w:val="en-US"/>
-        </w:rPr>
-      </w:pPr>
-    </w:p>
-    <w:p>
-      <w:pPr>
-        <w:pStyle w:val="2"/>
-        <w:rPr>
-          <w:lang w:val="en-US"/>
-        </w:rPr>
-      </w:pPr>
-      <w:r>
-        <w:rPr>
-          <w:lang w:val="en-US"/>
-        </w:rPr>
-        <w:t>Study</w:t>
-      </w:r>
-    </w:p>
-    <w:p>
-      <w:pPr>
-        <w:pStyle w:val="3"/>
-        <w:rPr>
-          <w:lang w:val="en-US"/>
-        </w:rPr>
-      </w:pPr>
-      <w:r>
-        <w:rPr>
-          <w:lang w:val="en-US"/>
-        </w:rPr>
-        <w:t>Input/output</w:t>
-      </w:r>
-    </w:p>
-    <w:p>
-      <w:pPr>
-        <w:pStyle w:val="1"/>
-        <w:rPr>
-          <w:lang w:val="en-US"/>
-        </w:rPr>
-      </w:pPr>
-      <w:r>
-        <w:rPr>
-          <w:lang w:val="en-US"/>
-        </w:rPr>
-        <w:t>Difficulties</w:t>
-      </w:r>
-    </w:p>
-    <w:p>
-      <w:pPr>
-        <w:pStyle w:val="2"/>
-        <w:rPr>
-          <w:lang w:val="en-US"/>
-        </w:rPr>
-      </w:pPr>
-      <w:r>
-        <w:rPr>
-          <w:lang w:val="en-US"/>
-        </w:rPr>
-        <w:t>Generation fraction wcets</w:t>
+      <m:oMath>
+        <m:r>
+          <w:rPr>
+            <w:rFonts w:ascii="Cambria Math" w:hAnsi="Cambria Math"/>
+            <w:lang w:val="en-US"/>
+          </w:rPr>
+          <m:t>UtilisationLeft</m:t>
+        </m:r>
+      </m:oMath>
+      <w:r>
+        <w:rPr>
+          <w:lang w:val="en-US"/>
+        </w:rPr>
+        <w:t xml:space="preserve"> and </w:t>
+      </w:r>
+      <w:proofErr w:type="gramStart"/>
+      <w:r>
+        <w:rPr>
+          <w:lang w:val="en-US"/>
+        </w:rPr>
+        <w:t xml:space="preserve">decrement </w:t>
+      </w:r>
+      <w:proofErr w:type="gramEnd"/>
+      <m:oMath>
+        <m:r>
+          <w:rPr>
+            <w:rFonts w:ascii="Cambria Math" w:hAnsi="Cambria Math"/>
+            <w:lang w:val="en-US"/>
+          </w:rPr>
+          <m:t>TaskLeftNumber</m:t>
+        </m:r>
+      </m:oMath>
+      <w:r>
+        <w:rPr>
+          <w:lang w:val="en-US"/>
+        </w:rPr>
+        <w:t>.</w:t>
+      </w:r>
+    </w:p>
+    <w:p>
+      <w:pPr>
+        <w:pStyle w:val="a6"/>
+        <w:numPr>
+          <w:ilvl w:val="0"/>
+          <w:numId w:val="1"/>
+        </w:numPr>
+        <w:rPr>
+          <w:lang w:val="en-US"/>
+        </w:rPr>
+      </w:pPr>
+      <w:r>
+        <w:rPr>
+          <w:lang w:val="en-US"/>
+        </w:rPr>
+        <w:t>For each task</w:t>
+      </w:r>
+      <w:r>
+        <w:rPr>
+          <w:lang w:val="en-US"/>
+        </w:rPr>
+        <w:t xml:space="preserve"> </w:t>
+      </w:r>
+      <w:proofErr w:type="gramStart"/>
+      <w:r>
+        <w:rPr>
+          <w:lang w:val="en-US"/>
+        </w:rPr>
+        <w:t xml:space="preserve">calculate </w:t>
+      </w:r>
+      <w:proofErr w:type="gramEnd"/>
+      <m:oMath>
+        <m:sSub>
+          <m:sSubPr>
+            <m:ctrlPr>
+              <w:rPr>
+                <w:rFonts w:ascii="Cambria Math" w:hAnsi="Cambria Math"/>
+                <w:i/>
+                <w:lang w:val="en-US"/>
+              </w:rPr>
+            </m:ctrlPr>
+          </m:sSubPr>
+          <m:e>
+            <m:r>
+              <w:rPr>
+                <w:rFonts w:ascii="Cambria Math" w:hAnsi="Cambria Math"/>
+                <w:lang w:val="en-US"/>
+              </w:rPr>
+              <m:t>Wcet</m:t>
+            </m:r>
+          </m:e>
+          <m:sub>
+            <m:r>
+              <w:rPr>
+                <w:rFonts w:ascii="Cambria Math" w:hAnsi="Cambria Math"/>
+                <w:lang w:val="en-US"/>
+              </w:rPr>
+              <m:t>i</m:t>
+            </m:r>
+          </m:sub>
+        </m:sSub>
+        <m:r>
+          <w:rPr>
+            <w:rFonts w:ascii="Cambria Math" w:hAnsi="Cambria Math"/>
+            <w:lang w:val="en-US"/>
+          </w:rPr>
+          <m:t>=</m:t>
+        </m:r>
+        <m:f>
+          <m:fPr>
+            <m:ctrlPr>
+              <w:rPr>
+                <w:rFonts w:ascii="Cambria Math" w:hAnsi="Cambria Math"/>
+                <w:i/>
+                <w:lang w:val="en-US"/>
+              </w:rPr>
+            </m:ctrlPr>
+          </m:fPr>
+          <m:num>
+            <m:r>
+              <w:rPr>
+                <w:rFonts w:ascii="Cambria Math" w:hAnsi="Cambria Math"/>
+                <w:lang w:val="en-US"/>
+              </w:rPr>
+              <m:t>Period×</m:t>
+            </m:r>
+            <m:sSub>
+              <m:sSubPr>
+                <m:ctrlPr>
+                  <w:rPr>
+                    <w:rFonts w:ascii="Cambria Math" w:hAnsi="Cambria Math"/>
+                    <w:i/>
+                    <w:lang w:val="en-US"/>
+                  </w:rPr>
+                </m:ctrlPr>
+              </m:sSubPr>
+              <m:e>
+                <m:r>
+                  <w:rPr>
+                    <w:rFonts w:ascii="Cambria Math" w:hAnsi="Cambria Math"/>
+                    <w:lang w:val="en-US"/>
+                  </w:rPr>
+                  <m:t>Utilisation</m:t>
+                </m:r>
+              </m:e>
+              <m:sub>
+                <m:r>
+                  <w:rPr>
+                    <w:rFonts w:ascii="Cambria Math" w:hAnsi="Cambria Math"/>
+                    <w:lang w:val="en-US"/>
+                  </w:rPr>
+                  <m:t>i</m:t>
+                </m:r>
+              </m:sub>
+            </m:sSub>
+          </m:num>
+          <m:den>
+            <m:r>
+              <w:rPr>
+                <w:rFonts w:ascii="Cambria Math" w:hAnsi="Cambria Math"/>
+                <w:lang w:val="en-US"/>
+              </w:rPr>
+              <m:t>100.0</m:t>
+            </m:r>
+          </m:den>
+        </m:f>
+      </m:oMath>
+      <w:r>
+        <w:rPr>
+          <w:lang w:val="en-US"/>
+        </w:rPr>
+        <w:t>.</w:t>
+      </w:r>
+    </w:p>
+    <w:p>
+      <w:pPr>
+        <w:pStyle w:val="a6"/>
+        <w:numPr>
+          <w:ilvl w:val="0"/>
+          <w:numId w:val="1"/>
+        </w:numPr>
+        <w:rPr>
+          <w:lang w:val="en-US"/>
+        </w:rPr>
+      </w:pPr>
+      <w:r>
+        <w:rPr>
+          <w:lang w:val="en-US"/>
+        </w:rPr>
+        <w:t xml:space="preserve">For each task generate </w:t>
+      </w:r>
+      <m:oMath>
+        <m:sSub>
+          <m:sSubPr>
+            <m:ctrlPr>
+              <w:rPr>
+                <w:rFonts w:ascii="Cambria Math" w:hAnsi="Cambria Math"/>
+                <w:i/>
+                <w:lang w:val="en-US"/>
+              </w:rPr>
+            </m:ctrlPr>
+          </m:sSubPr>
+          <m:e>
+            <m:r>
+              <w:rPr>
+                <w:rFonts w:ascii="Cambria Math" w:hAnsi="Cambria Math"/>
+                <w:lang w:val="en-US"/>
+              </w:rPr>
+              <m:t>Deadline</m:t>
+            </m:r>
+          </m:e>
+          <m:sub>
+            <m:r>
+              <w:rPr>
+                <w:rFonts w:ascii="Cambria Math" w:hAnsi="Cambria Math"/>
+                <w:lang w:val="en-US"/>
+              </w:rPr>
+              <m:t>i</m:t>
+            </m:r>
+          </m:sub>
+        </m:sSub>
+      </m:oMath>
+      <w:r>
+        <w:rPr>
+          <w:lang w:val="en-US"/>
+        </w:rPr>
+        <w:t xml:space="preserve"> according to uniform distribution from </w:t>
+      </w:r>
+      <m:oMath>
+        <m:sSub>
+          <m:sSubPr>
+            <m:ctrlPr>
+              <w:rPr>
+                <w:rFonts w:ascii="Cambria Math" w:hAnsi="Cambria Math"/>
+                <w:i/>
+                <w:lang w:val="en-US"/>
+              </w:rPr>
+            </m:ctrlPr>
+          </m:sSubPr>
+          <m:e>
+            <m:r>
+              <w:rPr>
+                <w:rFonts w:ascii="Cambria Math" w:hAnsi="Cambria Math"/>
+                <w:lang w:val="en-US"/>
+              </w:rPr>
+              <m:t>Wcet</m:t>
+            </m:r>
+          </m:e>
+          <m:sub>
+            <m:r>
+              <w:rPr>
+                <w:rFonts w:ascii="Cambria Math" w:hAnsi="Cambria Math"/>
+                <w:lang w:val="en-US"/>
+              </w:rPr>
+              <m:t>i</m:t>
+            </m:r>
+          </m:sub>
+        </m:sSub>
+      </m:oMath>
+      <w:r>
+        <w:rPr>
+          <w:lang w:val="en-US"/>
+        </w:rPr>
+        <w:t xml:space="preserve"> </w:t>
+      </w:r>
+      <w:proofErr w:type="gramStart"/>
+      <w:r>
+        <w:rPr>
+          <w:lang w:val="en-US"/>
+        </w:rPr>
+        <w:t xml:space="preserve">and </w:t>
+      </w:r>
+      <w:proofErr w:type="gramEnd"/>
+      <m:oMath>
+        <m:sSub>
+          <m:sSubPr>
+            <m:ctrlPr>
+              <w:rPr>
+                <w:rFonts w:ascii="Cambria Math" w:hAnsi="Cambria Math"/>
+                <w:i/>
+                <w:lang w:val="en-US"/>
+              </w:rPr>
+            </m:ctrlPr>
+          </m:sSubPr>
+          <m:e>
+            <m:r>
+              <w:rPr>
+                <w:rFonts w:ascii="Cambria Math" w:hAnsi="Cambria Math"/>
+                <w:lang w:val="en-US"/>
+              </w:rPr>
+              <m:t>Period</m:t>
+            </m:r>
+          </m:e>
+          <m:sub>
+            <m:r>
+              <w:rPr>
+                <w:rFonts w:ascii="Cambria Math" w:hAnsi="Cambria Math"/>
+                <w:lang w:val="en-US"/>
+              </w:rPr>
+              <m:t>i</m:t>
+            </m:r>
+          </m:sub>
+        </m:sSub>
+      </m:oMath>
+      <w:r>
+        <w:rPr>
+          <w:lang w:val="en-US"/>
+        </w:rPr>
+        <w:t>.</w:t>
       </w:r>
       <w:bookmarkStart w:id="0" w:name="_GoBack"/>
       <w:bookmarkEnd w:id="0"/>
     </w:p>
     <w:p>
       <w:pPr>
+        <w:rPr>
+          <w:lang w:val="en-US"/>
+        </w:rPr>
+      </w:pPr>
+    </w:p>
+    <w:p>
+      <w:pPr>
         <w:pStyle w:val="2"/>
         <w:rPr>
           <w:lang w:val="en-US"/>
@@ -786,7 +1790,281 @@
         <w:rPr>
           <w:lang w:val="en-US"/>
         </w:rPr>
+        <w:t>Simulator</w:t>
+      </w:r>
+    </w:p>
+    <w:p>
+      <w:pPr>
+        <w:pStyle w:val="3"/>
+        <w:rPr>
+          <w:lang w:val="en-US"/>
+        </w:rPr>
+      </w:pPr>
+      <w:r>
+        <w:rPr>
+          <w:lang w:val="en-US"/>
+        </w:rPr>
+        <w:t>Input/output</w:t>
+      </w:r>
+    </w:p>
+    <w:p>
+      <w:pPr>
+        <w:pStyle w:val="3"/>
+        <w:rPr>
+          <w:lang w:val="en-US"/>
+        </w:rPr>
+      </w:pPr>
+      <w:r>
+        <w:rPr>
+          <w:lang w:val="en-US"/>
+        </w:rPr>
+        <w:t>Simulation algorithm</w:t>
+      </w:r>
+    </w:p>
+    <w:p>
+      <w:pPr>
+        <w:rPr>
+          <w:lang w:val="en-US"/>
+        </w:rPr>
+      </w:pPr>
+    </w:p>
+    <w:p>
+      <w:pPr>
+        <w:pStyle w:val="2"/>
+        <w:rPr>
+          <w:lang w:val="en-US"/>
+        </w:rPr>
+      </w:pPr>
+      <w:r>
+        <w:rPr>
+          <w:lang w:val="en-US"/>
+        </w:rPr>
+        <w:lastRenderedPageBreak/>
+        <w:t>Study</w:t>
+      </w:r>
+    </w:p>
+    <w:p>
+      <w:pPr>
+        <w:pStyle w:val="3"/>
+        <w:rPr>
+          <w:lang w:val="en-US"/>
+        </w:rPr>
+      </w:pPr>
+      <w:r>
+        <w:rPr>
+          <w:lang w:val="en-US"/>
+        </w:rPr>
+        <w:t>Input/output</w:t>
+      </w:r>
+    </w:p>
+    <w:p>
+      <w:pPr>
+        <w:pStyle w:val="1"/>
+        <w:rPr>
+          <w:lang w:val="en-US"/>
+        </w:rPr>
+      </w:pPr>
+      <w:r>
+        <w:rPr>
+          <w:lang w:val="en-US"/>
+        </w:rPr>
+        <w:t>Difficulties</w:t>
+      </w:r>
+    </w:p>
+    <w:p>
+      <w:pPr>
+        <w:pStyle w:val="2"/>
+        <w:rPr>
+          <w:lang w:val="en-US"/>
+        </w:rPr>
+      </w:pPr>
+      <w:r>
+        <w:rPr>
+          <w:lang w:val="en-US"/>
+        </w:rPr>
+        <w:t xml:space="preserve">Generation fraction </w:t>
+      </w:r>
+      <w:proofErr w:type="spellStart"/>
+      <w:r>
+        <w:rPr>
+          <w:lang w:val="en-US"/>
+        </w:rPr>
+        <w:t>wcets</w:t>
+      </w:r>
+      <w:proofErr w:type="spellEnd"/>
+    </w:p>
+    <w:p>
+      <w:pPr>
+        <w:jc w:val="both"/>
+        <w:rPr>
+          <w:lang w:val="en-US"/>
+        </w:rPr>
+      </w:pPr>
+      <w:r>
+        <w:rPr>
+          <w:lang w:val="en-US"/>
+        </w:rPr>
+        <w:t xml:space="preserve">Initially it was proposed to fix the period </w:t>
+      </w:r>
+      <w:r>
+        <w:rPr>
+          <w:lang w:val="en-US"/>
+        </w:rPr>
+        <w:t xml:space="preserve">(for each task) as a constant </w:t>
+      </w:r>
+      <w:r>
+        <w:rPr>
+          <w:lang w:val="en-US"/>
+        </w:rPr>
+        <w:t>during task generation</w:t>
+      </w:r>
+      <w:r>
+        <w:rPr>
+          <w:lang w:val="en-US"/>
+        </w:rPr>
+        <w:t xml:space="preserve">. The problem of such approach may be encountered if user sets too large value of </w:t>
+      </w:r>
+      <m:oMath>
+        <m:r>
+          <w:rPr>
+            <w:rFonts w:ascii="Cambria Math" w:hAnsi="Cambria Math"/>
+            <w:lang w:val="en-US"/>
+          </w:rPr>
+          <m:t>TaskNumber</m:t>
+        </m:r>
+      </m:oMath>
+      <w:r>
+        <w:rPr>
+          <w:lang w:val="en-US"/>
+        </w:rPr>
+        <w:t xml:space="preserve"> or too </w:t>
+      </w:r>
+      <w:proofErr w:type="gramStart"/>
+      <w:r>
+        <w:rPr>
+          <w:lang w:val="en-US"/>
+        </w:rPr>
+        <w:t xml:space="preserve">small </w:t>
+      </w:r>
+      <w:proofErr w:type="gramEnd"/>
+      <m:oMath>
+        <m:r>
+          <w:rPr>
+            <w:rFonts w:ascii="Cambria Math" w:hAnsi="Cambria Math"/>
+            <w:lang w:val="en-US"/>
+          </w:rPr>
+          <m:t>TotalUtilisation</m:t>
+        </m:r>
+      </m:oMath>
+      <w:r>
+        <w:rPr>
+          <w:lang w:val="en-US"/>
+        </w:rPr>
+        <w:t xml:space="preserve">. In such case </w:t>
+      </w:r>
+      <w:proofErr w:type="spellStart"/>
+      <w:r>
+        <w:rPr>
+          <w:lang w:val="en-US"/>
+        </w:rPr>
+        <w:t>wcets</w:t>
+      </w:r>
+      <w:proofErr w:type="spellEnd"/>
+      <w:r>
+        <w:rPr>
+          <w:lang w:val="en-US"/>
+        </w:rPr>
+        <w:t xml:space="preserve"> generated at the next step often were fractions between 0 and 1 and therefore were being truncated due to integer type. The actual utilization deviated from the ordered too much.</w:t>
+      </w:r>
+    </w:p>
+    <w:p>
+      <w:pPr>
+        <w:pStyle w:val="2"/>
+        <w:rPr>
+          <w:lang w:val="en-US"/>
+        </w:rPr>
+      </w:pPr>
+      <w:r>
+        <w:rPr>
+          <w:lang w:val="en-US"/>
+        </w:rPr>
         <w:t>Generated task overload</w:t>
+      </w:r>
+    </w:p>
+    <w:p>
+      <w:pPr>
+        <w:rPr>
+          <w:lang w:val="en-US"/>
+        </w:rPr>
+      </w:pPr>
+    </w:p>
+    <w:p>
+      <w:pPr>
+        <w:pStyle w:val="2"/>
+        <w:rPr>
+          <w:lang w:val="en-US"/>
+        </w:rPr>
+      </w:pPr>
+      <w:r>
+        <w:rPr>
+          <w:lang w:val="en-US"/>
+        </w:rPr>
+        <w:t>Too large hyper period</w:t>
+      </w:r>
+    </w:p>
+    <w:p>
+      <w:pPr>
+        <w:pStyle w:val="2"/>
+        <w:rPr>
+          <w:lang w:val="en-US"/>
+        </w:rPr>
+      </w:pPr>
+      <w:r>
+        <w:rPr>
+          <w:lang w:val="en-US"/>
+        </w:rPr>
+        <w:t>Too large simulation timeline</w:t>
+      </w:r>
+    </w:p>
+    <w:p>
+      <w:pPr>
+        <w:rPr>
+          <w:lang w:val="en-US"/>
+        </w:rPr>
+      </w:pPr>
+      <w:r>
+        <w:rPr>
+          <w:lang w:val="en-US"/>
+        </w:rPr>
+        <w:t xml:space="preserve">Overflow bugs resolved by migrating from unsigned </w:t>
+      </w:r>
+      <w:proofErr w:type="spellStart"/>
+      <w:r>
+        <w:rPr>
+          <w:lang w:val="en-US"/>
+        </w:rPr>
+        <w:t>int</w:t>
+      </w:r>
+      <w:proofErr w:type="spellEnd"/>
+      <w:r>
+        <w:rPr>
+          <w:lang w:val="en-US"/>
+        </w:rPr>
+        <w:t xml:space="preserve"> to long </w:t>
+      </w:r>
+      <w:proofErr w:type="spellStart"/>
+      <w:r>
+        <w:rPr>
+          <w:lang w:val="en-US"/>
+        </w:rPr>
+        <w:t>long</w:t>
+      </w:r>
+      <w:proofErr w:type="spellEnd"/>
+      <w:r>
+        <w:rPr>
+          <w:lang w:val="en-US"/>
+        </w:rPr>
+        <w:t>.</w:t>
       </w:r>
     </w:p>
     <w:p>
@@ -901,7 +2179,7 @@
   <w:abstractNum w:abstractNumId="0">
     <w:nsid w:val="12B560DD"/>
     <w:multiLevelType w:val="hybridMultilevel"/>
-    <w:tmpl w:val="67186F0E"/>
+    <w:tmpl w:val="C5DC37EC"/>
     <w:lvl w:ilvl="0" w:tplc="04190011">
       <w:start w:val="1"/>
       <w:numFmt w:val="decimal"/>
@@ -914,9 +2192,9 @@
         <w:rFonts w:hint="default"/>
       </w:rPr>
     </w:lvl>
-    <w:lvl w:ilvl="1" w:tplc="04190019" w:tentative="1">
+    <w:lvl w:ilvl="1" w:tplc="0419000F">
       <w:start w:val="1"/>
-      <w:numFmt w:val="lowerLetter"/>
+      <w:numFmt w:val="decimal"/>
       <w:lvlText w:val="%2."/>
       <w:lvlJc w:val="left"/>
       <w:pPr>
@@ -1367,6 +2645,74 @@
       <w:contextualSpacing/>
     </w:pPr>
   </w:style>
+  <w:style w:type="character" w:styleId="a7">
+    <w:name w:val="Placeholder Text"/>
+    <w:basedOn w:val="a0"/>
+    <w:uiPriority w:val="99"/>
+    <w:semiHidden/>
+    <w:rsid w:val="001D29E7"/>
+    <w:rPr>
+      <w:color w:val="808080"/>
+    </w:rPr>
+  </w:style>
+  <w:style w:type="paragraph" w:styleId="a8">
+    <w:name w:val="Balloon Text"/>
+    <w:basedOn w:val="a"/>
+    <w:link w:val="a9"/>
+    <w:uiPriority w:val="99"/>
+    <w:semiHidden/>
+    <w:unhideWhenUsed/>
+    <w:rsid w:val="001D29E7"/>
+    <w:pPr>
+      <w:spacing w:line="240" w:lineRule="auto"/>
+    </w:pPr>
+    <w:rPr>
+      <w:rFonts w:ascii="Tahoma" w:hAnsi="Tahoma" w:cs="Tahoma"/>
+      <w:sz w:val="16"/>
+      <w:szCs w:val="16"/>
+    </w:rPr>
+  </w:style>
+  <w:style w:type="character" w:customStyle="1" w:styleId="a9">
+    <w:name w:val="Текст выноски Знак"/>
+    <w:basedOn w:val="a0"/>
+    <w:link w:val="a8"/>
+    <w:uiPriority w:val="99"/>
+    <w:semiHidden/>
+    <w:rsid w:val="001D29E7"/>
+    <w:rPr>
+      <w:rFonts w:ascii="Tahoma" w:eastAsia="Arial" w:hAnsi="Tahoma" w:cs="Tahoma"/>
+      <w:color w:val="000000"/>
+      <w:sz w:val="16"/>
+      <w:szCs w:val="16"/>
+      <w:lang w:eastAsia="ru-RU"/>
+    </w:rPr>
+  </w:style>
+  <w:style w:type="table" w:styleId="aa">
+    <w:name w:val="Table Grid"/>
+    <w:basedOn w:val="a1"/>
+    <w:uiPriority w:val="59"/>
+    <w:rsid w:val="0037588F"/>
+    <w:pPr>
+      <w:spacing w:after="0" w:line="240" w:lineRule="auto"/>
+    </w:pPr>
+    <w:tblPr>
+      <w:tblInd w:w="0" w:type="dxa"/>
+      <w:tblBorders>
+        <w:top w:val="single" w:sz="4" w:space="0" w:color="auto"/>
+        <w:left w:val="single" w:sz="4" w:space="0" w:color="auto"/>
+        <w:bottom w:val="single" w:sz="4" w:space="0" w:color="auto"/>
+        <w:right w:val="single" w:sz="4" w:space="0" w:color="auto"/>
+        <w:insideH w:val="single" w:sz="4" w:space="0" w:color="auto"/>
+        <w:insideV w:val="single" w:sz="4" w:space="0" w:color="auto"/>
+      </w:tblBorders>
+      <w:tblCellMar>
+        <w:top w:w="0" w:type="dxa"/>
+        <w:left w:w="108" w:type="dxa"/>
+        <w:bottom w:w="0" w:type="dxa"/>
+        <w:right w:w="108" w:type="dxa"/>
+      </w:tblCellMar>
+    </w:tblPr>
+  </w:style>
 </w:styles>
 </file>
 
@@ -1743,6 +3089,74 @@
       <w:ind w:left="720"/>
       <w:contextualSpacing/>
     </w:pPr>
+  </w:style>
+  <w:style w:type="character" w:styleId="a7">
+    <w:name w:val="Placeholder Text"/>
+    <w:basedOn w:val="a0"/>
+    <w:uiPriority w:val="99"/>
+    <w:semiHidden/>
+    <w:rsid w:val="001D29E7"/>
+    <w:rPr>
+      <w:color w:val="808080"/>
+    </w:rPr>
+  </w:style>
+  <w:style w:type="paragraph" w:styleId="a8">
+    <w:name w:val="Balloon Text"/>
+    <w:basedOn w:val="a"/>
+    <w:link w:val="a9"/>
+    <w:uiPriority w:val="99"/>
+    <w:semiHidden/>
+    <w:unhideWhenUsed/>
+    <w:rsid w:val="001D29E7"/>
+    <w:pPr>
+      <w:spacing w:line="240" w:lineRule="auto"/>
+    </w:pPr>
+    <w:rPr>
+      <w:rFonts w:ascii="Tahoma" w:hAnsi="Tahoma" w:cs="Tahoma"/>
+      <w:sz w:val="16"/>
+      <w:szCs w:val="16"/>
+    </w:rPr>
+  </w:style>
+  <w:style w:type="character" w:customStyle="1" w:styleId="a9">
+    <w:name w:val="Текст выноски Знак"/>
+    <w:basedOn w:val="a0"/>
+    <w:link w:val="a8"/>
+    <w:uiPriority w:val="99"/>
+    <w:semiHidden/>
+    <w:rsid w:val="001D29E7"/>
+    <w:rPr>
+      <w:rFonts w:ascii="Tahoma" w:eastAsia="Arial" w:hAnsi="Tahoma" w:cs="Tahoma"/>
+      <w:color w:val="000000"/>
+      <w:sz w:val="16"/>
+      <w:szCs w:val="16"/>
+      <w:lang w:eastAsia="ru-RU"/>
+    </w:rPr>
+  </w:style>
+  <w:style w:type="table" w:styleId="aa">
+    <w:name w:val="Table Grid"/>
+    <w:basedOn w:val="a1"/>
+    <w:uiPriority w:val="59"/>
+    <w:rsid w:val="0037588F"/>
+    <w:pPr>
+      <w:spacing w:after="0" w:line="240" w:lineRule="auto"/>
+    </w:pPr>
+    <w:tblPr>
+      <w:tblInd w:w="0" w:type="dxa"/>
+      <w:tblBorders>
+        <w:top w:val="single" w:sz="4" w:space="0" w:color="auto"/>
+        <w:left w:val="single" w:sz="4" w:space="0" w:color="auto"/>
+        <w:bottom w:val="single" w:sz="4" w:space="0" w:color="auto"/>
+        <w:right w:val="single" w:sz="4" w:space="0" w:color="auto"/>
+        <w:insideH w:val="single" w:sz="4" w:space="0" w:color="auto"/>
+        <w:insideV w:val="single" w:sz="4" w:space="0" w:color="auto"/>
+      </w:tblBorders>
+      <w:tblCellMar>
+        <w:top w:w="0" w:type="dxa"/>
+        <w:left w:w="108" w:type="dxa"/>
+        <w:bottom w:w="0" w:type="dxa"/>
+        <w:right w:w="108" w:type="dxa"/>
+      </w:tblCellMar>
+    </w:tblPr>
   </w:style>
 </w:styles>
 </file>
@@ -2030,4 +3444,16 @@
   <a:objectDefaults/>
   <a:extraClrSchemeLst/>
 </a:theme>
+</file>
+
+<file path=customXml/item1.xml><?xml version="1.0" encoding="utf-8"?>
+<b:Sources xmlns:b="http://schemas.openxmlformats.org/officeDocument/2006/bibliography" xmlns="http://schemas.openxmlformats.org/officeDocument/2006/bibliography" SelectedStyle="\APA.XSL" StyleName="APA"/>
+</file>
+
+<file path=customXml/itemProps1.xml><?xml version="1.0" encoding="utf-8"?>
+<ds:datastoreItem xmlns:ds="http://schemas.openxmlformats.org/officeDocument/2006/customXml" ds:itemID="{59AC4560-3290-440F-9FB8-5090DB18ACD2}">
+  <ds:schemaRefs>
+    <ds:schemaRef ds:uri="http://schemas.openxmlformats.org/officeDocument/2006/bibliography"/>
+  </ds:schemaRefs>
+</ds:datastoreItem>
 </file>
</xml_diff>

<commit_message>
Report start writing about siimulator
</commit_message>
<xml_diff>
--- a/report/Report.docx
+++ b/report/Report.docx
@@ -578,22 +578,16 @@
     <w:p>
       <w:pPr>
         <w:pStyle w:val="1"/>
-        <w:rPr>
-          <w:lang w:val="en-US"/>
-        </w:rPr>
-      </w:pPr>
-      <w:r>
-        <w:rPr>
-          <w:lang w:val="en-US"/>
-        </w:rPr>
+      </w:pPr>
+      <w:r>
         <w:br w:type="page"/>
       </w:r>
       <w:r>
-        <w:rPr>
-          <w:lang w:val="en-US"/>
-        </w:rPr>
         <w:lastRenderedPageBreak/>
-        <w:t>Software description</w:t>
+        <w:t>Software</w:t>
+      </w:r>
+      <w:r>
+        <w:t xml:space="preserve"> description</w:t>
       </w:r>
     </w:p>
     <w:p>
@@ -662,12 +656,14 @@
           <w:p>
             <w:pPr>
               <w:rPr>
+                <w:rFonts w:ascii="Lucida Console" w:hAnsi="Lucida Console"/>
                 <w:color w:val="FF0000"/>
                 <w:lang w:val="en-US"/>
               </w:rPr>
             </w:pPr>
             <w:r>
               <w:rPr>
+                <w:rFonts w:ascii="Lucida Console" w:hAnsi="Lucida Console"/>
                 <w:lang w:val="en-US"/>
               </w:rPr>
               <w:t>./</w:t>
@@ -675,6 +671,7 @@
             <w:proofErr w:type="spellStart"/>
             <w:r>
               <w:rPr>
+                <w:rFonts w:ascii="Lucida Console" w:hAnsi="Lucida Console"/>
                 <w:lang w:val="en-US"/>
               </w:rPr>
               <w:t>taskGenerator</w:t>
@@ -682,39 +679,65 @@
             <w:proofErr w:type="spellEnd"/>
             <w:r>
               <w:rPr>
+                <w:rFonts w:ascii="Lucida Console" w:hAnsi="Lucida Console"/>
                 <w:lang w:val="en-US"/>
               </w:rPr>
               <w:t xml:space="preserve"> -u 70</w:t>
             </w:r>
             <w:r>
               <w:rPr>
+                <w:rFonts w:ascii="Lucida Console" w:hAnsi="Lucida Console"/>
                 <w:lang w:val="en-US"/>
               </w:rPr>
               <w:t>.0</w:t>
             </w:r>
             <w:r>
               <w:rPr>
+                <w:rFonts w:ascii="Lucida Console" w:hAnsi="Lucida Console"/>
                 <w:lang w:val="en-US"/>
               </w:rPr>
               <w:t xml:space="preserve"> -n 8 -o tasks.txt</w:t>
             </w:r>
             <w:r>
               <w:rPr>
+                <w:rFonts w:ascii="Lucida Console" w:hAnsi="Lucida Console"/>
                 <w:lang w:val="en-US"/>
               </w:rPr>
-              <w:t xml:space="preserve"> [-a 100.0]</w:t>
+              <w:t xml:space="preserve"> </w:t>
             </w:r>
-          </w:p>
-          <w:p>
-            <w:pPr>
+            <w:r>
               <w:rPr>
+                <w:rFonts w:ascii="Lucida Console" w:hAnsi="Lucida Console"/>
                 <w:lang w:val="en-US"/>
               </w:rPr>
-            </w:pPr>
+              <w:t>(</w:t>
+            </w:r>
+            <w:r>
+              <w:rPr>
+                <w:rFonts w:ascii="Lucida Console" w:hAnsi="Lucida Console"/>
+                <w:lang w:val="en-US"/>
+              </w:rPr>
+              <w:t>-a 100.0</w:t>
+            </w:r>
+            <w:r>
+              <w:rPr>
+                <w:rFonts w:ascii="Lucida Console" w:hAnsi="Lucida Console"/>
+                <w:lang w:val="en-US"/>
+              </w:rPr>
+              <w:t>)</w:t>
+            </w:r>
           </w:p>
         </w:tc>
       </w:tr>
     </w:tbl>
+    <w:p>
+      <w:pPr>
+        <w:jc w:val="both"/>
+        <w:rPr>
+          <w:lang w:val="en-US"/>
+        </w:rPr>
+      </w:pPr>
+    </w:p>
     <w:p>
       <w:pPr>
         <w:jc w:val="both"/>
@@ -892,11 +915,13 @@
           <w:p>
             <w:pPr>
               <w:rPr>
+                <w:rFonts w:ascii="Lucida Console" w:hAnsi="Lucida Console"/>
                 <w:lang w:val="en-US"/>
               </w:rPr>
             </w:pPr>
             <w:r>
               <w:rPr>
+                <w:rFonts w:ascii="Lucida Console" w:hAnsi="Lucida Console"/>
                 <w:lang w:val="en-US"/>
               </w:rPr>
               <w:t>56 181 134 61</w:t>
@@ -905,11 +930,13 @@
           <w:p>
             <w:pPr>
               <w:rPr>
+                <w:rFonts w:ascii="Lucida Console" w:hAnsi="Lucida Console"/>
                 <w:lang w:val="en-US"/>
               </w:rPr>
             </w:pPr>
             <w:r>
               <w:rPr>
+                <w:rFonts w:ascii="Lucida Console" w:hAnsi="Lucida Console"/>
                 <w:lang w:val="en-US"/>
               </w:rPr>
               <w:t>10 181 150 142</w:t>
@@ -923,6 +950,7 @@
             </w:pPr>
             <w:r>
               <w:rPr>
+                <w:rFonts w:ascii="Lucida Console" w:hAnsi="Lucida Console"/>
                 <w:lang w:val="en-US"/>
               </w:rPr>
               <w:t>38 181 152 132</w:t>
@@ -1114,7 +1142,7 @@
         <w:pStyle w:val="a6"/>
         <w:numPr>
           <w:ilvl w:val="1"/>
-          <w:numId w:val="1"/>
+          <w:numId w:val="2"/>
         </w:numPr>
         <w:rPr>
           <w:lang w:val="en-US"/>
@@ -1194,7 +1222,7 @@
         <w:pStyle w:val="a6"/>
         <w:numPr>
           <w:ilvl w:val="1"/>
-          <w:numId w:val="1"/>
+          <w:numId w:val="2"/>
         </w:numPr>
         <w:rPr>
           <w:lang w:val="en-US"/>
@@ -1258,7 +1286,7 @@
         <w:pStyle w:val="a6"/>
         <w:numPr>
           <w:ilvl w:val="1"/>
-          <w:numId w:val="1"/>
+          <w:numId w:val="2"/>
         </w:numPr>
         <w:rPr>
           <w:lang w:val="en-US"/>
@@ -1285,7 +1313,7 @@
         <w:pStyle w:val="a6"/>
         <w:numPr>
           <w:ilvl w:val="1"/>
-          <w:numId w:val="1"/>
+          <w:numId w:val="2"/>
         </w:numPr>
         <w:rPr>
           <w:lang w:val="en-US"/>
@@ -1312,7 +1340,7 @@
         <w:pStyle w:val="a6"/>
         <w:numPr>
           <w:ilvl w:val="1"/>
-          <w:numId w:val="1"/>
+          <w:numId w:val="2"/>
         </w:numPr>
         <w:rPr>
           <w:lang w:val="en-US"/>
@@ -1351,7 +1379,7 @@
         <w:pStyle w:val="a6"/>
         <w:numPr>
           <w:ilvl w:val="1"/>
-          <w:numId w:val="1"/>
+          <w:numId w:val="2"/>
         </w:numPr>
         <w:rPr>
           <w:lang w:val="en-US"/>
@@ -1392,7 +1420,7 @@
         <w:pStyle w:val="a6"/>
         <w:numPr>
           <w:ilvl w:val="1"/>
-          <w:numId w:val="1"/>
+          <w:numId w:val="2"/>
         </w:numPr>
         <w:rPr>
           <w:lang w:val="en-US"/>
@@ -1448,7 +1476,7 @@
         <w:pStyle w:val="a6"/>
         <w:numPr>
           <w:ilvl w:val="1"/>
-          <w:numId w:val="1"/>
+          <w:numId w:val="2"/>
         </w:numPr>
         <w:rPr>
           <w:lang w:val="en-US"/>
@@ -1769,18 +1797,595 @@
         </w:rPr>
         <w:t>.</w:t>
       </w:r>
+    </w:p>
+    <w:p>
+      <w:pPr>
+        <w:rPr>
+          <w:lang w:val="en-US"/>
+        </w:rPr>
+      </w:pPr>
+    </w:p>
+    <w:p>
+      <w:pPr>
+        <w:pStyle w:val="2"/>
+        <w:rPr>
+          <w:lang w:val="en-US"/>
+        </w:rPr>
+      </w:pPr>
+      <w:r>
+        <w:rPr>
+          <w:lang w:val="en-US"/>
+        </w:rPr>
+        <w:t>Simulator</w:t>
+      </w:r>
+    </w:p>
+    <w:p>
+      <w:pPr>
+        <w:pStyle w:val="3"/>
+        <w:rPr>
+          <w:lang w:val="en-US"/>
+        </w:rPr>
+      </w:pPr>
+      <w:r>
+        <w:rPr>
+          <w:lang w:val="en-US"/>
+        </w:rPr>
+        <w:t>Input/output</w:t>
+      </w:r>
+    </w:p>
+    <w:tbl>
+      <w:tblPr>
+        <w:tblStyle w:val="aa"/>
+        <w:tblW w:w="0" w:type="auto"/>
+        <w:shd w:val="clear" w:color="auto" w:fill="F2F2F2" w:themeFill="background1" w:themeFillShade="F2"/>
+        <w:tblLook w:val="04A0" w:firstRow="1" w:lastRow="0" w:firstColumn="1" w:lastColumn="0" w:noHBand="0" w:noVBand="1"/>
+      </w:tblPr>
+      <w:tblGrid>
+        <w:gridCol w:w="9571"/>
+      </w:tblGrid>
+      <w:tr>
+        <w:tc>
+          <w:tcPr>
+            <w:tcW w:w="9571" w:type="dxa"/>
+            <w:tcBorders>
+              <w:top w:val="nil"/>
+              <w:left w:val="nil"/>
+              <w:bottom w:val="nil"/>
+              <w:right w:val="nil"/>
+            </w:tcBorders>
+            <w:shd w:val="clear" w:color="auto" w:fill="F2F2F2" w:themeFill="background1" w:themeFillShade="F2"/>
+          </w:tcPr>
+          <w:p>
+            <w:pPr>
+              <w:jc w:val="both"/>
+              <w:rPr>
+                <w:lang w:val="en-US"/>
+              </w:rPr>
+            </w:pPr>
+            <w:r>
+              <w:rPr>
+                <w:rFonts w:ascii="Lucida Console" w:hAnsi="Lucida Console"/>
+                <w:lang w:val="en-US"/>
+              </w:rPr>
+              <w:t>./</w:t>
+            </w:r>
+            <w:proofErr w:type="spellStart"/>
+            <w:r>
+              <w:rPr>
+                <w:rFonts w:ascii="Lucida Console" w:hAnsi="Lucida Console"/>
+                <w:lang w:val="en-US"/>
+              </w:rPr>
+              <w:t>simDM</w:t>
+            </w:r>
+            <w:proofErr w:type="spellEnd"/>
+            <w:r>
+              <w:rPr>
+                <w:rFonts w:ascii="Lucida Console" w:hAnsi="Lucida Console"/>
+                <w:lang w:val="en-US"/>
+              </w:rPr>
+              <w:t xml:space="preserve"> [-g | -p] &lt;</w:t>
+            </w:r>
+            <w:proofErr w:type="spellStart"/>
+            <w:r>
+              <w:rPr>
+                <w:rFonts w:ascii="Lucida Console" w:hAnsi="Lucida Console"/>
+                <w:lang w:val="en-US"/>
+              </w:rPr>
+              <w:t>tasksFile</w:t>
+            </w:r>
+            <w:proofErr w:type="spellEnd"/>
+            <w:r>
+              <w:rPr>
+                <w:rFonts w:ascii="Lucida Console" w:hAnsi="Lucida Console"/>
+                <w:lang w:val="en-US"/>
+              </w:rPr>
+              <w:t>&gt; &lt;</w:t>
+            </w:r>
+            <w:proofErr w:type="spellStart"/>
+            <w:r>
+              <w:rPr>
+                <w:rFonts w:ascii="Lucida Console" w:hAnsi="Lucida Console"/>
+                <w:lang w:val="en-US"/>
+              </w:rPr>
+              <w:t>processorsNbr</w:t>
+            </w:r>
+            <w:proofErr w:type="spellEnd"/>
+            <w:r>
+              <w:rPr>
+                <w:rFonts w:ascii="Lucida Console" w:hAnsi="Lucida Console"/>
+                <w:lang w:val="en-US"/>
+              </w:rPr>
+              <w:t>&gt;</w:t>
+            </w:r>
+            <w:r>
+              <w:rPr>
+                <w:rFonts w:ascii="Lucida Console" w:hAnsi="Lucida Console"/>
+                <w:lang w:val="en-US"/>
+              </w:rPr>
+              <w:t xml:space="preserve"> (-s)</w:t>
+            </w:r>
+          </w:p>
+        </w:tc>
+      </w:tr>
+    </w:tbl>
+    <w:p>
+      <w:pPr>
+        <w:jc w:val="both"/>
+        <w:rPr>
+          <w:lang w:val="en-US"/>
+        </w:rPr>
+      </w:pPr>
+    </w:p>
+    <w:p>
+      <w:pPr>
+        <w:jc w:val="both"/>
+        <w:rPr>
+          <w:lang w:val="en-US"/>
+        </w:rPr>
+      </w:pPr>
+      <w:r>
+        <w:rPr>
+          <w:lang w:val="en-US"/>
+        </w:rPr>
+        <w:t xml:space="preserve">[-g|-p] – </w:t>
+      </w:r>
+      <w:proofErr w:type="gramStart"/>
+      <w:r>
+        <w:rPr>
+          <w:lang w:val="en-US"/>
+        </w:rPr>
+        <w:t>g</w:t>
+      </w:r>
+      <w:proofErr w:type="gramEnd"/>
+      <w:r>
+        <w:rPr>
+          <w:lang w:val="en-US"/>
+        </w:rPr>
+        <w:t xml:space="preserve"> corresponds to global strategy, p to partitioned.</w:t>
+      </w:r>
+    </w:p>
+    <w:p>
+      <w:pPr>
+        <w:jc w:val="both"/>
+        <w:rPr>
+          <w:lang w:val="en-US"/>
+        </w:rPr>
+      </w:pPr>
+      <w:r>
+        <w:rPr>
+          <w:lang w:val="en-US"/>
+        </w:rPr>
+        <w:lastRenderedPageBreak/>
+        <w:t>&lt;</w:t>
+      </w:r>
+      <w:proofErr w:type="spellStart"/>
+      <w:proofErr w:type="gramStart"/>
+      <w:r>
+        <w:rPr>
+          <w:lang w:val="en-US"/>
+        </w:rPr>
+        <w:t>taskFile</w:t>
+      </w:r>
+      <w:proofErr w:type="spellEnd"/>
+      <w:proofErr w:type="gramEnd"/>
+      <w:r>
+        <w:rPr>
+          <w:lang w:val="en-US"/>
+        </w:rPr>
+        <w:t>&gt; - input tasks filename/</w:t>
+      </w:r>
+      <w:proofErr w:type="spellStart"/>
+      <w:r>
+        <w:rPr>
+          <w:lang w:val="en-US"/>
+        </w:rPr>
+        <w:t>filepath</w:t>
+      </w:r>
+      <w:proofErr w:type="spellEnd"/>
+      <w:r>
+        <w:rPr>
+          <w:lang w:val="en-US"/>
+        </w:rPr>
+        <w:t>.</w:t>
+      </w:r>
+    </w:p>
+    <w:p>
+      <w:pPr>
+        <w:jc w:val="both"/>
+        <w:rPr>
+          <w:lang w:val="en-US"/>
+        </w:rPr>
+      </w:pPr>
+      <w:r>
+        <w:rPr>
+          <w:lang w:val="en-US"/>
+        </w:rPr>
+        <w:t>&lt;</w:t>
+      </w:r>
+      <w:proofErr w:type="spellStart"/>
+      <w:proofErr w:type="gramStart"/>
+      <w:r>
+        <w:rPr>
+          <w:lang w:val="en-US"/>
+        </w:rPr>
+        <w:t>processorNbr</w:t>
+      </w:r>
+      <w:proofErr w:type="spellEnd"/>
+      <w:proofErr w:type="gramEnd"/>
+      <w:r>
+        <w:rPr>
+          <w:lang w:val="en-US"/>
+        </w:rPr>
+        <w:t>&gt; - number of processors available during the simulation.</w:t>
+      </w:r>
+    </w:p>
+    <w:p>
+      <w:pPr>
+        <w:jc w:val="both"/>
+        <w:rPr>
+          <w:lang w:val="en-US"/>
+        </w:rPr>
+      </w:pPr>
+      <w:r>
+        <w:rPr>
+          <w:lang w:val="en-US"/>
+        </w:rPr>
+        <w:t>-s – optional argument, determines if the application will output the simulation steps one after another.</w:t>
+      </w:r>
+    </w:p>
+    <w:p>
+      <w:pPr>
+        <w:jc w:val="both"/>
+        <w:rPr>
+          <w:lang w:val="en-US"/>
+        </w:rPr>
+      </w:pPr>
+    </w:p>
+    <w:p>
+      <w:pPr>
+        <w:jc w:val="both"/>
+        <w:rPr>
+          <w:lang w:val="en-US"/>
+        </w:rPr>
+      </w:pPr>
+      <w:r>
+        <w:rPr>
+          <w:lang w:val="en-US"/>
+        </w:rPr>
+        <w:t>Outputs to console and to result.txt file following:</w:t>
+      </w:r>
+    </w:p>
+    <w:p>
+      <w:pPr>
+        <w:pStyle w:val="a6"/>
+        <w:numPr>
+          <w:ilvl w:val="0"/>
+          <w:numId w:val="3"/>
+        </w:numPr>
+        <w:jc w:val="both"/>
+        <w:rPr>
+          <w:lang w:val="en-US"/>
+        </w:rPr>
+      </w:pPr>
+      <w:r>
+        <w:rPr>
+          <w:lang w:val="en-US"/>
+        </w:rPr>
+        <w:t>Minimum number of processors required for this input data (besides of the specified number of processors).</w:t>
+      </w:r>
+    </w:p>
+    <w:p>
+      <w:pPr>
+        <w:pStyle w:val="a6"/>
+        <w:numPr>
+          <w:ilvl w:val="0"/>
+          <w:numId w:val="3"/>
+        </w:numPr>
+        <w:jc w:val="both"/>
+        <w:rPr>
+          <w:lang w:val="en-US"/>
+        </w:rPr>
+      </w:pPr>
+      <w:r>
+        <w:rPr>
+          <w:lang w:val="en-US"/>
+        </w:rPr>
+        <w:t>Flag if the scheduling is feasible for specified number of processors.</w:t>
+      </w:r>
+    </w:p>
+    <w:p>
+      <w:pPr>
+        <w:pStyle w:val="a6"/>
+        <w:numPr>
+          <w:ilvl w:val="0"/>
+          <w:numId w:val="3"/>
+        </w:numPr>
+        <w:jc w:val="both"/>
+        <w:rPr>
+          <w:lang w:val="en-US"/>
+        </w:rPr>
+      </w:pPr>
+      <w:r>
+        <w:rPr>
+          <w:lang w:val="en-US"/>
+        </w:rPr>
+        <w:t>Simulation interval for every processor (they are equal in global case).</w:t>
+      </w:r>
+    </w:p>
+    <w:p>
+      <w:pPr>
+        <w:pStyle w:val="a6"/>
+        <w:numPr>
+          <w:ilvl w:val="0"/>
+          <w:numId w:val="3"/>
+        </w:numPr>
+        <w:jc w:val="both"/>
+        <w:rPr>
+          <w:lang w:val="en-US"/>
+        </w:rPr>
+      </w:pPr>
+      <w:r>
+        <w:rPr>
+          <w:lang w:val="en-US"/>
+        </w:rPr>
+        <w:t>Total number of preemptions and per every processor.</w:t>
+      </w:r>
+    </w:p>
+    <w:p>
+      <w:pPr>
+        <w:pStyle w:val="a6"/>
+        <w:numPr>
+          <w:ilvl w:val="0"/>
+          <w:numId w:val="3"/>
+        </w:numPr>
+        <w:jc w:val="both"/>
+        <w:rPr>
+          <w:lang w:val="en-US"/>
+        </w:rPr>
+      </w:pPr>
+      <w:r>
+        <w:rPr>
+          <w:lang w:val="en-US"/>
+        </w:rPr>
+        <w:t xml:space="preserve">Total number of </w:t>
+      </w:r>
+      <w:r>
+        <w:rPr>
+          <w:lang w:val="en-US"/>
+        </w:rPr>
+        <w:t>idle time units</w:t>
+      </w:r>
+      <w:r>
+        <w:rPr>
+          <w:lang w:val="en-US"/>
+        </w:rPr>
+        <w:t xml:space="preserve"> and per every processor.</w:t>
+      </w:r>
+    </w:p>
+    <w:p>
+      <w:pPr>
+        <w:pStyle w:val="a6"/>
+        <w:numPr>
+          <w:ilvl w:val="0"/>
+          <w:numId w:val="3"/>
+        </w:numPr>
+        <w:jc w:val="both"/>
+        <w:rPr>
+          <w:lang w:val="en-US"/>
+        </w:rPr>
+      </w:pPr>
+      <w:r>
+        <w:rPr>
+          <w:lang w:val="en-US"/>
+        </w:rPr>
+        <w:t>Total utilization</w:t>
+      </w:r>
+      <w:r>
+        <w:rPr>
+          <w:lang w:val="en-US"/>
+        </w:rPr>
+        <w:t xml:space="preserve"> and per every processor.</w:t>
+      </w:r>
+    </w:p>
+    <w:p>
+      <w:pPr>
+        <w:jc w:val="both"/>
+        <w:rPr>
+          <w:lang w:val="en-US"/>
+        </w:rPr>
+      </w:pPr>
+      <w:r>
+        <w:rPr>
+          <w:lang w:val="en-US"/>
+        </w:rPr>
+        <w:t xml:space="preserve">Before that it outputs to console </w:t>
+      </w:r>
+      <w:r>
+        <w:rPr>
+          <w:lang w:val="en-US"/>
+        </w:rPr>
+        <w:t>the simulation steps one after another</w:t>
+      </w:r>
+      <w:r>
+        <w:rPr>
+          <w:lang w:val="en-US"/>
+        </w:rPr>
+        <w:t xml:space="preserve"> if “-s” was specified.</w:t>
+      </w:r>
+    </w:p>
+    <w:p>
+      <w:pPr>
+        <w:pStyle w:val="3"/>
+        <w:rPr>
+          <w:lang w:val="en-US"/>
+        </w:rPr>
+      </w:pPr>
+      <w:r>
+        <w:rPr>
+          <w:lang w:val="en-US"/>
+        </w:rPr>
+        <w:t>Simulation algorithm</w:t>
+      </w:r>
+    </w:p>
+    <w:p>
+      <w:pPr>
+        <w:rPr>
+          <w:lang w:val="en-US"/>
+        </w:rPr>
+      </w:pPr>
+      <w:r>
+        <w:rPr>
+          <w:lang w:val="en-US"/>
+        </w:rPr>
+        <w:t>We have two possible simulation algorithms which can process several events.</w:t>
+      </w:r>
+    </w:p>
+    <w:p>
+      <w:pPr>
+        <w:pStyle w:val="a6"/>
+        <w:numPr>
+          <w:ilvl w:val="0"/>
+          <w:numId w:val="5"/>
+        </w:numPr>
+        <w:rPr>
+          <w:lang w:val="en-US"/>
+        </w:rPr>
+      </w:pPr>
+      <w:r>
+        <w:rPr>
+          <w:lang w:val="en-US"/>
+        </w:rPr>
+        <w:t>Future event list/set (is implemented in GPSS modeling language as future event chain).</w:t>
+      </w:r>
+    </w:p>
+    <w:p>
+      <w:pPr>
+        <w:pStyle w:val="a6"/>
+        <w:numPr>
+          <w:ilvl w:val="0"/>
+          <w:numId w:val="5"/>
+        </w:numPr>
+        <w:rPr>
+          <w:lang w:val="en-US"/>
+        </w:rPr>
+      </w:pPr>
+      <w:r>
+        <w:rPr>
+          <w:lang w:val="en-US"/>
+        </w:rPr>
+        <w:t>Delta T.</w:t>
+      </w:r>
+    </w:p>
+    <w:p>
+      <w:pPr>
+        <w:jc w:val="both"/>
+        <w:rPr>
+          <w:lang w:val="en-US"/>
+        </w:rPr>
+      </w:pPr>
+      <w:r>
+        <w:rPr>
+          <w:b/>
+          <w:lang w:val="en-US"/>
+        </w:rPr>
+        <w:t>Future event chain</w:t>
+      </w:r>
+      <w:r>
+        <w:rPr>
+          <w:lang w:val="en-US"/>
+        </w:rPr>
+        <w:t xml:space="preserve"> has following algorithm</w:t>
+      </w:r>
+      <w:r>
+        <w:rPr>
+          <w:lang w:val="en-US"/>
+        </w:rPr>
+        <w:t xml:space="preserve"> (Figure 1)</w:t>
+      </w:r>
+      <w:r>
+        <w:rPr>
+          <w:lang w:val="en-US"/>
+        </w:rPr>
+        <w:t>.</w:t>
+      </w:r>
+      <w:r>
+        <w:rPr>
+          <w:lang w:val="en-US"/>
+        </w:rPr>
+        <w:t xml:space="preserve"> It is based on determining of the next event by comparing their planned time moments and executing the nearest event action with consequent transition of current time to that moment.</w:t>
+      </w:r>
+      <w:r>
+        <w:rPr>
+          <w:lang w:val="en-US"/>
+        </w:rPr>
+        <w:t xml:space="preserve"> It is effective at large time scale (which is our case) but slightly hard to implement due to obligation to control the future event list manually (add/remove/execute events).</w:t>
+      </w:r>
+    </w:p>
+    <w:p>
+      <w:pPr>
+        <w:jc w:val="both"/>
+        <w:rPr>
+          <w:lang w:val="en-US"/>
+        </w:rPr>
+      </w:pPr>
+      <w:r>
+        <w:rPr>
+          <w:b/>
+          <w:lang w:val="en-US"/>
+        </w:rPr>
+        <w:t>Delta T</w:t>
+      </w:r>
+      <w:r>
+        <w:rPr>
+          <w:lang w:val="en-US"/>
+        </w:rPr>
+        <w:t xml:space="preserve"> has following algorithm (Figure 2). It is based on regular adding a constant delta T timespan to the current simulation moment and analyzing which event actions have to be executed.</w:t>
+      </w:r>
+      <w:r>
+        <w:rPr>
+          <w:lang w:val="en-US"/>
+        </w:rPr>
+        <w:t xml:space="preserve"> It is more simple to implement and effective in cases when we have high possibility of obtaining events happening at the same moment. However this algorithm is not effective on large time scale due to regular status analyzing at every moment especially in cases if delta T is much less than average time intervals between expected events.</w:t>
+      </w:r>
+    </w:p>
+    <w:p>
+      <w:pPr>
+        <w:jc w:val="both"/>
+        <w:rPr>
+          <w:lang w:val="en-US"/>
+        </w:rPr>
+      </w:pPr>
+      <w:r>
+        <w:rPr>
+          <w:lang w:val="en-US"/>
+        </w:rPr>
+        <w:t>Eventually future event chain has been implemented due to its effectiveness.</w:t>
+      </w:r>
       <w:bookmarkStart w:id="0" w:name="_GoBack"/>
       <w:bookmarkEnd w:id="0"/>
     </w:p>
     <w:p>
       <w:pPr>
-        <w:rPr>
-          <w:lang w:val="en-US"/>
-        </w:rPr>
-      </w:pPr>
-    </w:p>
-    <w:p>
-      <w:pPr>
         <w:pStyle w:val="2"/>
         <w:rPr>
           <w:lang w:val="en-US"/>
@@ -1790,7 +2395,7 @@
         <w:rPr>
           <w:lang w:val="en-US"/>
         </w:rPr>
-        <w:t>Simulator</w:t>
+        <w:t>Study</w:t>
       </w:r>
     </w:p>
     <w:p>
@@ -1809,65 +2414,9 @@
     </w:p>
     <w:p>
       <w:pPr>
-        <w:pStyle w:val="3"/>
-        <w:rPr>
-          <w:lang w:val="en-US"/>
-        </w:rPr>
-      </w:pPr>
-      <w:r>
-        <w:rPr>
-          <w:lang w:val="en-US"/>
-        </w:rPr>
-        <w:t>Simulation algorithm</w:t>
-      </w:r>
-    </w:p>
-    <w:p>
-      <w:pPr>
-        <w:rPr>
-          <w:lang w:val="en-US"/>
-        </w:rPr>
-      </w:pPr>
-    </w:p>
-    <w:p>
-      <w:pPr>
-        <w:pStyle w:val="2"/>
-        <w:rPr>
-          <w:lang w:val="en-US"/>
-        </w:rPr>
-      </w:pPr>
-      <w:r>
-        <w:rPr>
-          <w:lang w:val="en-US"/>
-        </w:rPr>
-        <w:lastRenderedPageBreak/>
-        <w:t>Study</w:t>
-      </w:r>
-    </w:p>
-    <w:p>
-      <w:pPr>
-        <w:pStyle w:val="3"/>
-        <w:rPr>
-          <w:lang w:val="en-US"/>
-        </w:rPr>
-      </w:pPr>
-      <w:r>
-        <w:rPr>
-          <w:lang w:val="en-US"/>
-        </w:rPr>
-        <w:t>Input/output</w:t>
-      </w:r>
-    </w:p>
-    <w:p>
-      <w:pPr>
         <w:pStyle w:val="1"/>
-        <w:rPr>
-          <w:lang w:val="en-US"/>
-        </w:rPr>
-      </w:pPr>
-      <w:r>
-        <w:rPr>
-          <w:lang w:val="en-US"/>
-        </w:rPr>
+      </w:pPr>
+      <w:r>
         <w:t>Difficulties</w:t>
       </w:r>
     </w:p>
@@ -1993,10 +2542,120 @@
     </w:p>
     <w:p>
       <w:pPr>
-        <w:rPr>
-          <w:lang w:val="en-US"/>
-        </w:rPr>
-      </w:pPr>
+        <w:jc w:val="both"/>
+        <w:rPr>
+          <w:lang w:val="en-US"/>
+        </w:rPr>
+      </w:pPr>
+      <w:r>
+        <w:rPr>
+          <w:lang w:val="en-US"/>
+        </w:rPr>
+        <w:t>This is the</w:t>
+      </w:r>
+      <w:r>
+        <w:rPr>
+          <w:lang w:val="en-US"/>
+        </w:rPr>
+        <w:t xml:space="preserve"> reason why step 3-e (in the algorithm description) was derived. Suppose we have 3 tasks to which we have to assign 270% of utilization. If we neglect 3-e step then for some configuration we can obtain generation range [50%</w:t>
+      </w:r>
+      <w:proofErr w:type="gramStart"/>
+      <w:r>
+        <w:rPr>
+          <w:lang w:val="en-US"/>
+        </w:rPr>
+        <w:t>;100</w:t>
+      </w:r>
+      <w:proofErr w:type="gramEnd"/>
+      <w:r>
+        <w:rPr>
+          <w:lang w:val="en-US"/>
+        </w:rPr>
+        <w:t xml:space="preserve">%]. In such case if we generate the first task with 60% utilization then we will leave 210% for the rest 2 tasks which </w:t>
+      </w:r>
+      <w:r>
+        <w:rPr>
+          <w:lang w:val="en-US"/>
+        </w:rPr>
+        <w:t>cannot</w:t>
+      </w:r>
+      <w:r>
+        <w:rPr>
+          <w:lang w:val="en-US"/>
+        </w:rPr>
+        <w:t xml:space="preserve"> distribute </w:t>
+      </w:r>
+      <w:r>
+        <w:rPr>
+          <w:lang w:val="en-US"/>
+        </w:rPr>
+        <w:lastRenderedPageBreak/>
+        <w:t>these utilization.</w:t>
+      </w:r>
+      <w:r>
+        <w:rPr>
+          <w:lang w:val="en-US"/>
+        </w:rPr>
+        <w:t xml:space="preserve"> We must have at least [70%</w:t>
+      </w:r>
+      <w:proofErr w:type="gramStart"/>
+      <w:r>
+        <w:rPr>
+          <w:lang w:val="en-US"/>
+        </w:rPr>
+        <w:t>;100</w:t>
+      </w:r>
+      <w:proofErr w:type="gramEnd"/>
+      <w:r>
+        <w:rPr>
+          <w:lang w:val="en-US"/>
+        </w:rPr>
+        <w:t xml:space="preserve">%] generation range. </w:t>
+      </w:r>
+      <m:oMath>
+        <m:r>
+          <w:rPr>
+            <w:rFonts w:ascii="Cambria Math" w:hAnsi="Cambria Math"/>
+            <w:lang w:val="en-US"/>
+          </w:rPr>
+          <m:t>MinUtilisation</m:t>
+        </m:r>
+      </m:oMath>
+      <w:r>
+        <w:rPr>
+          <w:lang w:val="en-US"/>
+        </w:rPr>
+        <w:t xml:space="preserve"> </w:t>
+      </w:r>
+      <w:proofErr w:type="gramStart"/>
+      <w:r>
+        <w:rPr>
+          <w:lang w:val="en-US"/>
+        </w:rPr>
+        <w:t>should</w:t>
+      </w:r>
+      <w:proofErr w:type="gramEnd"/>
+      <w:r>
+        <w:rPr>
+          <w:lang w:val="en-US"/>
+        </w:rPr>
+        <w:t xml:space="preserve"> be not less than </w:t>
+      </w:r>
+      <m:oMath>
+        <m:r>
+          <w:rPr>
+            <w:rFonts w:ascii="Cambria Math" w:hAnsi="Cambria Math"/>
+            <w:lang w:val="en-US"/>
+          </w:rPr>
+          <m:t>UtilisationLeft-100×TaskLeftNumber</m:t>
+        </m:r>
+      </m:oMath>
+      <w:r>
+        <w:rPr>
+          <w:lang w:val="en-US"/>
+        </w:rPr>
+        <w:t xml:space="preserve"> (if this expression is positive).</w:t>
+      </w:r>
     </w:p>
     <w:p>
       <w:pPr>
@@ -2014,6 +2673,44 @@
     </w:p>
     <w:p>
       <w:pPr>
+        <w:jc w:val="both"/>
+        <w:rPr>
+          <w:lang w:val="en-US"/>
+        </w:rPr>
+      </w:pPr>
+      <w:r>
+        <w:rPr>
+          <w:lang w:val="en-US"/>
+        </w:rPr>
+        <w:t xml:space="preserve">For random periods at large scale hyper period (which is LCM of periods) becomes even larger what leads to value overflow for big number of tasks. To resolve this problem the period has been set same </w:t>
+      </w:r>
+      <w:r>
+        <w:rPr>
+          <w:lang w:val="en-US"/>
+        </w:rPr>
+        <w:t xml:space="preserve">(but different for different input) </w:t>
+      </w:r>
+      <w:r>
+        <w:rPr>
+          <w:lang w:val="en-US"/>
+        </w:rPr>
+        <w:t>for all the tasks. The hyper period is equal to this value and without any harm</w:t>
+      </w:r>
+      <w:r>
+        <w:rPr>
+          <w:lang w:val="en-US"/>
+        </w:rPr>
+        <w:t xml:space="preserve"> </w:t>
+      </w:r>
+      <w:r>
+        <w:rPr>
+          <w:lang w:val="en-US"/>
+        </w:rPr>
+        <w:t>caused to the simulation model.</w:t>
+      </w:r>
+    </w:p>
+    <w:p>
+      <w:pPr>
         <w:pStyle w:val="2"/>
         <w:rPr>
           <w:lang w:val="en-US"/>
@@ -2090,14 +2787,8 @@
     <w:p>
       <w:pPr>
         <w:pStyle w:val="1"/>
-        <w:rPr>
-          <w:lang w:val="en-US"/>
-        </w:rPr>
-      </w:pPr>
-      <w:r>
-        <w:rPr>
-          <w:lang w:val="en-US"/>
-        </w:rPr>
+      </w:pPr>
+      <w:r>
         <w:t>Test planning</w:t>
       </w:r>
     </w:p>
@@ -2111,14 +2802,9 @@
     <w:p>
       <w:pPr>
         <w:pStyle w:val="1"/>
-        <w:rPr>
-          <w:lang w:val="en-US"/>
-        </w:rPr>
-      </w:pPr>
-      <w:r>
-        <w:rPr>
-          <w:lang w:val="en-US"/>
-        </w:rPr>
+      </w:pPr>
+      <w:r>
+        <w:lastRenderedPageBreak/>
         <w:t>Simulation analysis</w:t>
       </w:r>
     </w:p>
@@ -2153,16 +2839,262 @@
     <w:p>
       <w:pPr>
         <w:pStyle w:val="1"/>
-        <w:rPr>
-          <w:lang w:val="en-US"/>
-        </w:rPr>
-      </w:pPr>
-      <w:r>
-        <w:rPr>
-          <w:lang w:val="en-US"/>
-        </w:rPr>
+      </w:pPr>
+      <w:r>
         <w:t>Appendix</w:t>
       </w:r>
+    </w:p>
+    <w:p>
+      <w:pPr>
+        <w:pStyle w:val="2"/>
+        <w:rPr>
+          <w:lang w:val="en-US"/>
+        </w:rPr>
+      </w:pPr>
+      <w:r>
+        <w:rPr>
+          <w:lang w:val="en-US"/>
+        </w:rPr>
+        <w:t>Figures</w:t>
+      </w:r>
+    </w:p>
+    <w:p>
+      <w:pPr>
+        <w:rPr>
+          <w:lang w:val="en-US"/>
+        </w:rPr>
+      </w:pPr>
+      <w:r>
+        <w:rPr>
+          <w:noProof/>
+        </w:rPr>
+        <w:drawing>
+          <wp:inline distT="0" distB="0" distL="0" distR="0">
+            <wp:extent cx="5332730" cy="6788785"/>
+            <wp:effectExtent l="0" t="0" r="1270" b="0"/>
+            <wp:docPr id="1" name="Рисунок 1" descr="D:\scheduling\report\FEC.png"/>
+            <wp:cNvGraphicFramePr>
+              <a:graphicFrameLocks xmlns:a="http://schemas.openxmlformats.org/drawingml/2006/main" noChangeAspect="1"/>
+            </wp:cNvGraphicFramePr>
+            <a:graphic xmlns:a="http://schemas.openxmlformats.org/drawingml/2006/main">
+              <a:graphicData uri="http://schemas.openxmlformats.org/drawingml/2006/picture">
+                <pic:pic xmlns:pic="http://schemas.openxmlformats.org/drawingml/2006/picture">
+                  <pic:nvPicPr>
+                    <pic:cNvPr id="0" name="Picture 3" descr="D:\scheduling\report\FEC.png"/>
+                    <pic:cNvPicPr>
+                      <a:picLocks noChangeAspect="1" noChangeArrowheads="1"/>
+                    </pic:cNvPicPr>
+                  </pic:nvPicPr>
+                  <pic:blipFill>
+                    <a:blip r:embed="rId9">
+                      <a:extLst>
+                        <a:ext uri="{28A0092B-C50C-407E-A947-70E740481C1C}">
+                          <a14:useLocalDpi xmlns:a14="http://schemas.microsoft.com/office/drawing/2010/main" val="0"/>
+                        </a:ext>
+                      </a:extLst>
+                    </a:blip>
+                    <a:srcRect/>
+                    <a:stretch>
+                      <a:fillRect/>
+                    </a:stretch>
+                  </pic:blipFill>
+                  <pic:spPr bwMode="auto">
+                    <a:xfrm>
+                      <a:off x="0" y="0"/>
+                      <a:ext cx="5332730" cy="6788785"/>
+                    </a:xfrm>
+                    <a:prstGeom prst="rect">
+                      <a:avLst/>
+                    </a:prstGeom>
+                    <a:noFill/>
+                    <a:ln>
+                      <a:noFill/>
+                    </a:ln>
+                  </pic:spPr>
+                </pic:pic>
+              </a:graphicData>
+            </a:graphic>
+          </wp:inline>
+        </w:drawing>
+      </w:r>
+    </w:p>
+    <w:p>
+      <w:pPr>
+        <w:jc w:val="center"/>
+        <w:rPr>
+          <w:lang w:val="en-US"/>
+        </w:rPr>
+      </w:pPr>
+      <w:proofErr w:type="gramStart"/>
+      <w:r>
+        <w:rPr>
+          <w:lang w:val="en-US"/>
+        </w:rPr>
+        <w:t>Figure 1.</w:t>
+      </w:r>
+      <w:proofErr w:type="gramEnd"/>
+      <w:r>
+        <w:rPr>
+          <w:lang w:val="en-US"/>
+        </w:rPr>
+        <w:t xml:space="preserve"> </w:t>
+      </w:r>
+      <w:proofErr w:type="gramStart"/>
+      <w:r>
+        <w:rPr>
+          <w:lang w:val="en-US"/>
+        </w:rPr>
+        <w:t>Future event list algorithm.</w:t>
+      </w:r>
+      <w:proofErr w:type="gramEnd"/>
+    </w:p>
+    <w:p>
+      <w:pPr>
+        <w:rPr>
+          <w:lang w:val="en-US"/>
+        </w:rPr>
+      </w:pPr>
+    </w:p>
+    <w:p>
+      <w:pPr>
+        <w:jc w:val="center"/>
+        <w:rPr>
+          <w:lang w:val="en-US"/>
+        </w:rPr>
+      </w:pPr>
+      <w:r>
+        <w:rPr>
+          <w:noProof/>
+        </w:rPr>
+        <w:lastRenderedPageBreak/>
+        <w:drawing>
+          <wp:inline distT="0" distB="0" distL="0" distR="0">
+            <wp:extent cx="2191385" cy="7073900"/>
+            <wp:effectExtent l="0" t="0" r="0" b="0"/>
+            <wp:docPr id="2" name="Рисунок 2" descr="D:\scheduling\report\DeltaT.png"/>
+            <wp:cNvGraphicFramePr>
+              <a:graphicFrameLocks xmlns:a="http://schemas.openxmlformats.org/drawingml/2006/main" noChangeAspect="1"/>
+            </wp:cNvGraphicFramePr>
+            <a:graphic xmlns:a="http://schemas.openxmlformats.org/drawingml/2006/main">
+              <a:graphicData uri="http://schemas.openxmlformats.org/drawingml/2006/picture">
+                <pic:pic xmlns:pic="http://schemas.openxmlformats.org/drawingml/2006/picture">
+                  <pic:nvPicPr>
+                    <pic:cNvPr id="0" name="Picture 4" descr="D:\scheduling\report\DeltaT.png"/>
+                    <pic:cNvPicPr>
+                      <a:picLocks noChangeAspect="1" noChangeArrowheads="1"/>
+                    </pic:cNvPicPr>
+                  </pic:nvPicPr>
+                  <pic:blipFill>
+                    <a:blip r:embed="rId10">
+                      <a:extLst>
+                        <a:ext uri="{28A0092B-C50C-407E-A947-70E740481C1C}">
+                          <a14:useLocalDpi xmlns:a14="http://schemas.microsoft.com/office/drawing/2010/main" val="0"/>
+                        </a:ext>
+                      </a:extLst>
+                    </a:blip>
+                    <a:srcRect/>
+                    <a:stretch>
+                      <a:fillRect/>
+                    </a:stretch>
+                  </pic:blipFill>
+                  <pic:spPr bwMode="auto">
+                    <a:xfrm>
+                      <a:off x="0" y="0"/>
+                      <a:ext cx="2191385" cy="7073900"/>
+                    </a:xfrm>
+                    <a:prstGeom prst="rect">
+                      <a:avLst/>
+                    </a:prstGeom>
+                    <a:noFill/>
+                    <a:ln>
+                      <a:noFill/>
+                    </a:ln>
+                  </pic:spPr>
+                </pic:pic>
+              </a:graphicData>
+            </a:graphic>
+          </wp:inline>
+        </w:drawing>
+      </w:r>
+    </w:p>
+    <w:p>
+      <w:pPr>
+        <w:jc w:val="center"/>
+        <w:rPr>
+          <w:lang w:val="en-US"/>
+        </w:rPr>
+      </w:pPr>
+      <w:proofErr w:type="gramStart"/>
+      <w:r>
+        <w:rPr>
+          <w:lang w:val="en-US"/>
+        </w:rPr>
+        <w:t>Figure 2.</w:t>
+      </w:r>
+      <w:proofErr w:type="gramEnd"/>
+      <w:r>
+        <w:rPr>
+          <w:lang w:val="en-US"/>
+        </w:rPr>
+        <w:t xml:space="preserve"> </w:t>
+      </w:r>
+      <w:proofErr w:type="gramStart"/>
+      <w:r>
+        <w:rPr>
+          <w:lang w:val="en-US"/>
+        </w:rPr>
+        <w:t>Delta T algorithm.</w:t>
+      </w:r>
+      <w:proofErr w:type="gramEnd"/>
+    </w:p>
+    <w:p>
+      <w:pPr>
+        <w:pStyle w:val="2"/>
+        <w:rPr>
+          <w:lang w:val="en-US"/>
+        </w:rPr>
+      </w:pPr>
+      <w:r>
+        <w:rPr>
+          <w:lang w:val="en-US"/>
+        </w:rPr>
+        <w:t>References</w:t>
+      </w:r>
+    </w:p>
+    <w:p>
+      <w:pPr>
+        <w:pStyle w:val="a6"/>
+        <w:numPr>
+          <w:ilvl w:val="0"/>
+          <w:numId w:val="4"/>
+        </w:numPr>
+        <w:rPr>
+          <w:lang w:val="en-US"/>
+        </w:rPr>
+      </w:pPr>
+      <w:hyperlink r:id="rId11" w:history="1">
+        <w:r>
+          <w:rPr>
+            <w:rStyle w:val="a3"/>
+            <w:lang w:val="en-US"/>
+          </w:rPr>
+          <w:t>https://books.google.ru/books?id=XUnPBAAAQBAJ&amp;pg=PA29&amp;lpg=PA29&amp;dq=future+event+list+and+delta+t&amp;source=bl&amp;ots=Ws8uv5r1PN&amp;sig=fpWhjoUvqLrKgaJYm2namMtCUZo&amp;hl=ru&amp;sa=X&amp;ved=0ahUKEwimqcDUycLQAhUCq</w:t>
+        </w:r>
+        <w:r>
+          <w:rPr>
+            <w:rStyle w:val="a3"/>
+            <w:lang w:val="en-US"/>
+          </w:rPr>
+          <w:t>x</w:t>
+        </w:r>
+        <w:r>
+          <w:rPr>
+            <w:rStyle w:val="a3"/>
+            <w:lang w:val="en-US"/>
+          </w:rPr>
+          <w:t>oKHZeSDAcQ6AEIJTAB#v=onepage&amp;q=future%20event%20list%20and%20delta%20t&amp;f=false</w:t>
+        </w:r>
+      </w:hyperlink>
     </w:p>
     <w:sectPr>
       <w:pgSz w:w="11906" w:h="16838"/>
@@ -2177,6 +3109,119 @@
 <file path=word/numbering.xml><?xml version="1.0" encoding="utf-8"?>
 <w:numbering xmlns:wpc="http://schemas.microsoft.com/office/word/2010/wordprocessingCanvas" xmlns:mc="http://schemas.openxmlformats.org/markup-compatibility/2006" xmlns:o="urn:schemas-microsoft-com:office:office" xmlns:r="http://schemas.openxmlformats.org/officeDocument/2006/relationships" xmlns:m="http://schemas.openxmlformats.org/officeDocument/2006/math" xmlns:v="urn:schemas-microsoft-com:vml" xmlns:wp14="http://schemas.microsoft.com/office/word/2010/wordprocessingDrawing" xmlns:wp="http://schemas.openxmlformats.org/drawingml/2006/wordprocessingDrawing" xmlns:w10="urn:schemas-microsoft-com:office:word" xmlns:w="http://schemas.openxmlformats.org/wordprocessingml/2006/main" xmlns:w14="http://schemas.microsoft.com/office/word/2010/wordml" xmlns:wpg="http://schemas.microsoft.com/office/word/2010/wordprocessingGroup" xmlns:wpi="http://schemas.microsoft.com/office/word/2010/wordprocessingInk" xmlns:wne="http://schemas.microsoft.com/office/word/2006/wordml" xmlns:wps="http://schemas.microsoft.com/office/word/2010/wordprocessingShape" mc:Ignorable="w14 wp14">
   <w:abstractNum w:abstractNumId="0">
+    <w:nsid w:val="0A82576D"/>
+    <w:multiLevelType w:val="hybridMultilevel"/>
+    <w:tmpl w:val="9532435E"/>
+    <w:lvl w:ilvl="0" w:tplc="0419000F">
+      <w:start w:val="1"/>
+      <w:numFmt w:val="decimal"/>
+      <w:lvlText w:val="%1."/>
+      <w:lvlJc w:val="left"/>
+      <w:pPr>
+        <w:ind w:left="720" w:hanging="360"/>
+      </w:pPr>
+      <w:rPr>
+        <w:rFonts w:hint="default"/>
+      </w:rPr>
+    </w:lvl>
+    <w:lvl w:ilvl="1" w:tplc="04190003" w:tentative="1">
+      <w:start w:val="1"/>
+      <w:numFmt w:val="bullet"/>
+      <w:lvlText w:val="o"/>
+      <w:lvlJc w:val="left"/>
+      <w:pPr>
+        <w:ind w:left="1440" w:hanging="360"/>
+      </w:pPr>
+      <w:rPr>
+        <w:rFonts w:ascii="Courier New" w:hAnsi="Courier New" w:cs="Courier New" w:hint="default"/>
+      </w:rPr>
+    </w:lvl>
+    <w:lvl w:ilvl="2" w:tplc="04190005" w:tentative="1">
+      <w:start w:val="1"/>
+      <w:numFmt w:val="bullet"/>
+      <w:lvlText w:val=""/>
+      <w:lvlJc w:val="left"/>
+      <w:pPr>
+        <w:ind w:left="2160" w:hanging="360"/>
+      </w:pPr>
+      <w:rPr>
+        <w:rFonts w:ascii="Wingdings" w:hAnsi="Wingdings" w:hint="default"/>
+      </w:rPr>
+    </w:lvl>
+    <w:lvl w:ilvl="3" w:tplc="04190001" w:tentative="1">
+      <w:start w:val="1"/>
+      <w:numFmt w:val="bullet"/>
+      <w:lvlText w:val=""/>
+      <w:lvlJc w:val="left"/>
+      <w:pPr>
+        <w:ind w:left="2880" w:hanging="360"/>
+      </w:pPr>
+      <w:rPr>
+        <w:rFonts w:ascii="Symbol" w:hAnsi="Symbol" w:hint="default"/>
+      </w:rPr>
+    </w:lvl>
+    <w:lvl w:ilvl="4" w:tplc="04190003" w:tentative="1">
+      <w:start w:val="1"/>
+      <w:numFmt w:val="bullet"/>
+      <w:lvlText w:val="o"/>
+      <w:lvlJc w:val="left"/>
+      <w:pPr>
+        <w:ind w:left="3600" w:hanging="360"/>
+      </w:pPr>
+      <w:rPr>
+        <w:rFonts w:ascii="Courier New" w:hAnsi="Courier New" w:cs="Courier New" w:hint="default"/>
+      </w:rPr>
+    </w:lvl>
+    <w:lvl w:ilvl="5" w:tplc="04190005" w:tentative="1">
+      <w:start w:val="1"/>
+      <w:numFmt w:val="bullet"/>
+      <w:lvlText w:val=""/>
+      <w:lvlJc w:val="left"/>
+      <w:pPr>
+        <w:ind w:left="4320" w:hanging="360"/>
+      </w:pPr>
+      <w:rPr>
+        <w:rFonts w:ascii="Wingdings" w:hAnsi="Wingdings" w:hint="default"/>
+      </w:rPr>
+    </w:lvl>
+    <w:lvl w:ilvl="6" w:tplc="04190001" w:tentative="1">
+      <w:start w:val="1"/>
+      <w:numFmt w:val="bullet"/>
+      <w:lvlText w:val=""/>
+      <w:lvlJc w:val="left"/>
+      <w:pPr>
+        <w:ind w:left="5040" w:hanging="360"/>
+      </w:pPr>
+      <w:rPr>
+        <w:rFonts w:ascii="Symbol" w:hAnsi="Symbol" w:hint="default"/>
+      </w:rPr>
+    </w:lvl>
+    <w:lvl w:ilvl="7" w:tplc="04190003" w:tentative="1">
+      <w:start w:val="1"/>
+      <w:numFmt w:val="bullet"/>
+      <w:lvlText w:val="o"/>
+      <w:lvlJc w:val="left"/>
+      <w:pPr>
+        <w:ind w:left="5760" w:hanging="360"/>
+      </w:pPr>
+      <w:rPr>
+        <w:rFonts w:ascii="Courier New" w:hAnsi="Courier New" w:cs="Courier New" w:hint="default"/>
+      </w:rPr>
+    </w:lvl>
+    <w:lvl w:ilvl="8" w:tplc="04190005" w:tentative="1">
+      <w:start w:val="1"/>
+      <w:numFmt w:val="bullet"/>
+      <w:lvlText w:val=""/>
+      <w:lvlJc w:val="left"/>
+      <w:pPr>
+        <w:ind w:left="6480" w:hanging="360"/>
+      </w:pPr>
+      <w:rPr>
+        <w:rFonts w:ascii="Wingdings" w:hAnsi="Wingdings" w:hint="default"/>
+      </w:rPr>
+    </w:lvl>
+  </w:abstractNum>
+  <w:abstractNum w:abstractNumId="1">
     <w:nsid w:val="12B560DD"/>
     <w:multiLevelType w:val="hybridMultilevel"/>
     <w:tmpl w:val="C5DC37EC"/>
@@ -2265,8 +3310,281 @@
       </w:pPr>
     </w:lvl>
   </w:abstractNum>
+  <w:abstractNum w:abstractNumId="2">
+    <w:nsid w:val="47362E90"/>
+    <w:multiLevelType w:val="hybridMultilevel"/>
+    <w:tmpl w:val="F25075AC"/>
+    <w:lvl w:ilvl="0" w:tplc="0419000F">
+      <w:start w:val="1"/>
+      <w:numFmt w:val="decimal"/>
+      <w:lvlText w:val="%1."/>
+      <w:lvlJc w:val="left"/>
+      <w:pPr>
+        <w:ind w:left="720" w:hanging="360"/>
+      </w:pPr>
+    </w:lvl>
+    <w:lvl w:ilvl="1" w:tplc="04190019" w:tentative="1">
+      <w:start w:val="1"/>
+      <w:numFmt w:val="lowerLetter"/>
+      <w:lvlText w:val="%2."/>
+      <w:lvlJc w:val="left"/>
+      <w:pPr>
+        <w:ind w:left="1440" w:hanging="360"/>
+      </w:pPr>
+    </w:lvl>
+    <w:lvl w:ilvl="2" w:tplc="0419001B" w:tentative="1">
+      <w:start w:val="1"/>
+      <w:numFmt w:val="lowerRoman"/>
+      <w:lvlText w:val="%3."/>
+      <w:lvlJc w:val="right"/>
+      <w:pPr>
+        <w:ind w:left="2160" w:hanging="180"/>
+      </w:pPr>
+    </w:lvl>
+    <w:lvl w:ilvl="3" w:tplc="0419000F" w:tentative="1">
+      <w:start w:val="1"/>
+      <w:numFmt w:val="decimal"/>
+      <w:lvlText w:val="%4."/>
+      <w:lvlJc w:val="left"/>
+      <w:pPr>
+        <w:ind w:left="2880" w:hanging="360"/>
+      </w:pPr>
+    </w:lvl>
+    <w:lvl w:ilvl="4" w:tplc="04190019" w:tentative="1">
+      <w:start w:val="1"/>
+      <w:numFmt w:val="lowerLetter"/>
+      <w:lvlText w:val="%5."/>
+      <w:lvlJc w:val="left"/>
+      <w:pPr>
+        <w:ind w:left="3600" w:hanging="360"/>
+      </w:pPr>
+    </w:lvl>
+    <w:lvl w:ilvl="5" w:tplc="0419001B" w:tentative="1">
+      <w:start w:val="1"/>
+      <w:numFmt w:val="lowerRoman"/>
+      <w:lvlText w:val="%6."/>
+      <w:lvlJc w:val="right"/>
+      <w:pPr>
+        <w:ind w:left="4320" w:hanging="180"/>
+      </w:pPr>
+    </w:lvl>
+    <w:lvl w:ilvl="6" w:tplc="0419000F" w:tentative="1">
+      <w:start w:val="1"/>
+      <w:numFmt w:val="decimal"/>
+      <w:lvlText w:val="%7."/>
+      <w:lvlJc w:val="left"/>
+      <w:pPr>
+        <w:ind w:left="5040" w:hanging="360"/>
+      </w:pPr>
+    </w:lvl>
+    <w:lvl w:ilvl="7" w:tplc="04190019" w:tentative="1">
+      <w:start w:val="1"/>
+      <w:numFmt w:val="lowerLetter"/>
+      <w:lvlText w:val="%8."/>
+      <w:lvlJc w:val="left"/>
+      <w:pPr>
+        <w:ind w:left="5760" w:hanging="360"/>
+      </w:pPr>
+    </w:lvl>
+    <w:lvl w:ilvl="8" w:tplc="0419001B" w:tentative="1">
+      <w:start w:val="1"/>
+      <w:numFmt w:val="lowerRoman"/>
+      <w:lvlText w:val="%9."/>
+      <w:lvlJc w:val="right"/>
+      <w:pPr>
+        <w:ind w:left="6480" w:hanging="180"/>
+      </w:pPr>
+    </w:lvl>
+  </w:abstractNum>
+  <w:abstractNum w:abstractNumId="3">
+    <w:nsid w:val="5F9E0E10"/>
+    <w:multiLevelType w:val="hybridMultilevel"/>
+    <w:tmpl w:val="3CA84C32"/>
+    <w:lvl w:ilvl="0" w:tplc="04190011">
+      <w:start w:val="1"/>
+      <w:numFmt w:val="decimal"/>
+      <w:lvlText w:val="%1)"/>
+      <w:lvlJc w:val="left"/>
+      <w:pPr>
+        <w:ind w:left="720" w:hanging="360"/>
+      </w:pPr>
+      <w:rPr>
+        <w:rFonts w:hint="default"/>
+      </w:rPr>
+    </w:lvl>
+    <w:lvl w:ilvl="1" w:tplc="04190019">
+      <w:start w:val="1"/>
+      <w:numFmt w:val="lowerLetter"/>
+      <w:lvlText w:val="%2."/>
+      <w:lvlJc w:val="left"/>
+      <w:pPr>
+        <w:ind w:left="1440" w:hanging="360"/>
+      </w:pPr>
+    </w:lvl>
+    <w:lvl w:ilvl="2" w:tplc="0419001B" w:tentative="1">
+      <w:start w:val="1"/>
+      <w:numFmt w:val="lowerRoman"/>
+      <w:lvlText w:val="%3."/>
+      <w:lvlJc w:val="right"/>
+      <w:pPr>
+        <w:ind w:left="2160" w:hanging="180"/>
+      </w:pPr>
+    </w:lvl>
+    <w:lvl w:ilvl="3" w:tplc="0419000F" w:tentative="1">
+      <w:start w:val="1"/>
+      <w:numFmt w:val="decimal"/>
+      <w:lvlText w:val="%4."/>
+      <w:lvlJc w:val="left"/>
+      <w:pPr>
+        <w:ind w:left="2880" w:hanging="360"/>
+      </w:pPr>
+    </w:lvl>
+    <w:lvl w:ilvl="4" w:tplc="04190019" w:tentative="1">
+      <w:start w:val="1"/>
+      <w:numFmt w:val="lowerLetter"/>
+      <w:lvlText w:val="%5."/>
+      <w:lvlJc w:val="left"/>
+      <w:pPr>
+        <w:ind w:left="3600" w:hanging="360"/>
+      </w:pPr>
+    </w:lvl>
+    <w:lvl w:ilvl="5" w:tplc="0419001B" w:tentative="1">
+      <w:start w:val="1"/>
+      <w:numFmt w:val="lowerRoman"/>
+      <w:lvlText w:val="%6."/>
+      <w:lvlJc w:val="right"/>
+      <w:pPr>
+        <w:ind w:left="4320" w:hanging="180"/>
+      </w:pPr>
+    </w:lvl>
+    <w:lvl w:ilvl="6" w:tplc="0419000F" w:tentative="1">
+      <w:start w:val="1"/>
+      <w:numFmt w:val="decimal"/>
+      <w:lvlText w:val="%7."/>
+      <w:lvlJc w:val="left"/>
+      <w:pPr>
+        <w:ind w:left="5040" w:hanging="360"/>
+      </w:pPr>
+    </w:lvl>
+    <w:lvl w:ilvl="7" w:tplc="04190019" w:tentative="1">
+      <w:start w:val="1"/>
+      <w:numFmt w:val="lowerLetter"/>
+      <w:lvlText w:val="%8."/>
+      <w:lvlJc w:val="left"/>
+      <w:pPr>
+        <w:ind w:left="5760" w:hanging="360"/>
+      </w:pPr>
+    </w:lvl>
+    <w:lvl w:ilvl="8" w:tplc="0419001B" w:tentative="1">
+      <w:start w:val="1"/>
+      <w:numFmt w:val="lowerRoman"/>
+      <w:lvlText w:val="%9."/>
+      <w:lvlJc w:val="right"/>
+      <w:pPr>
+        <w:ind w:left="6480" w:hanging="180"/>
+      </w:pPr>
+    </w:lvl>
+  </w:abstractNum>
+  <w:abstractNum w:abstractNumId="4">
+    <w:nsid w:val="61AC5C87"/>
+    <w:multiLevelType w:val="hybridMultilevel"/>
+    <w:tmpl w:val="BD0601C8"/>
+    <w:lvl w:ilvl="0" w:tplc="0419000F">
+      <w:start w:val="1"/>
+      <w:numFmt w:val="decimal"/>
+      <w:lvlText w:val="%1."/>
+      <w:lvlJc w:val="left"/>
+      <w:pPr>
+        <w:ind w:left="720" w:hanging="360"/>
+      </w:pPr>
+    </w:lvl>
+    <w:lvl w:ilvl="1" w:tplc="04190019" w:tentative="1">
+      <w:start w:val="1"/>
+      <w:numFmt w:val="lowerLetter"/>
+      <w:lvlText w:val="%2."/>
+      <w:lvlJc w:val="left"/>
+      <w:pPr>
+        <w:ind w:left="1440" w:hanging="360"/>
+      </w:pPr>
+    </w:lvl>
+    <w:lvl w:ilvl="2" w:tplc="0419001B" w:tentative="1">
+      <w:start w:val="1"/>
+      <w:numFmt w:val="lowerRoman"/>
+      <w:lvlText w:val="%3."/>
+      <w:lvlJc w:val="right"/>
+      <w:pPr>
+        <w:ind w:left="2160" w:hanging="180"/>
+      </w:pPr>
+    </w:lvl>
+    <w:lvl w:ilvl="3" w:tplc="0419000F" w:tentative="1">
+      <w:start w:val="1"/>
+      <w:numFmt w:val="decimal"/>
+      <w:lvlText w:val="%4."/>
+      <w:lvlJc w:val="left"/>
+      <w:pPr>
+        <w:ind w:left="2880" w:hanging="360"/>
+      </w:pPr>
+    </w:lvl>
+    <w:lvl w:ilvl="4" w:tplc="04190019" w:tentative="1">
+      <w:start w:val="1"/>
+      <w:numFmt w:val="lowerLetter"/>
+      <w:lvlText w:val="%5."/>
+      <w:lvlJc w:val="left"/>
+      <w:pPr>
+        <w:ind w:left="3600" w:hanging="360"/>
+      </w:pPr>
+    </w:lvl>
+    <w:lvl w:ilvl="5" w:tplc="0419001B" w:tentative="1">
+      <w:start w:val="1"/>
+      <w:numFmt w:val="lowerRoman"/>
+      <w:lvlText w:val="%6."/>
+      <w:lvlJc w:val="right"/>
+      <w:pPr>
+        <w:ind w:left="4320" w:hanging="180"/>
+      </w:pPr>
+    </w:lvl>
+    <w:lvl w:ilvl="6" w:tplc="0419000F" w:tentative="1">
+      <w:start w:val="1"/>
+      <w:numFmt w:val="decimal"/>
+      <w:lvlText w:val="%7."/>
+      <w:lvlJc w:val="left"/>
+      <w:pPr>
+        <w:ind w:left="5040" w:hanging="360"/>
+      </w:pPr>
+    </w:lvl>
+    <w:lvl w:ilvl="7" w:tplc="04190019" w:tentative="1">
+      <w:start w:val="1"/>
+      <w:numFmt w:val="lowerLetter"/>
+      <w:lvlText w:val="%8."/>
+      <w:lvlJc w:val="left"/>
+      <w:pPr>
+        <w:ind w:left="5760" w:hanging="360"/>
+      </w:pPr>
+    </w:lvl>
+    <w:lvl w:ilvl="8" w:tplc="0419001B" w:tentative="1">
+      <w:start w:val="1"/>
+      <w:numFmt w:val="lowerRoman"/>
+      <w:lvlText w:val="%9."/>
+      <w:lvlJc w:val="right"/>
+      <w:pPr>
+        <w:ind w:left="6480" w:hanging="180"/>
+      </w:pPr>
+    </w:lvl>
+  </w:abstractNum>
   <w:num w:numId="1">
+    <w:abstractNumId w:val="1"/>
+  </w:num>
+  <w:num w:numId="2">
+    <w:abstractNumId w:val="3"/>
+  </w:num>
+  <w:num w:numId="3">
     <w:abstractNumId w:val="0"/>
+  </w:num>
+  <w:num w:numId="4">
+    <w:abstractNumId w:val="4"/>
+  </w:num>
+  <w:num w:numId="5">
+    <w:abstractNumId w:val="2"/>
   </w:num>
 </w:numbering>
 </file>
@@ -2447,11 +3765,12 @@
     <w:link w:val="10"/>
     <w:uiPriority w:val="9"/>
     <w:qFormat/>
-    <w:rsid w:val="007F7121"/>
+    <w:rsid w:val="000C510E"/>
     <w:pPr>
       <w:keepNext/>
       <w:keepLines/>
       <w:spacing w:before="480"/>
+      <w:jc w:val="center"/>
       <w:outlineLvl w:val="0"/>
     </w:pPr>
     <w:rPr>
@@ -2461,6 +3780,7 @@
       <w:color w:val="365F91" w:themeColor="accent1" w:themeShade="BF"/>
       <w:sz w:val="28"/>
       <w:szCs w:val="28"/>
+      <w:lang w:val="en-US"/>
     </w:rPr>
   </w:style>
   <w:style w:type="paragraph" w:styleId="2">
@@ -2540,7 +3860,6 @@
     <w:name w:val="Hyperlink"/>
     <w:basedOn w:val="a0"/>
     <w:uiPriority w:val="99"/>
-    <w:semiHidden/>
     <w:unhideWhenUsed/>
     <w:rsid w:val="00C21B76"/>
     <w:rPr>
@@ -2553,7 +3872,7 @@
     <w:basedOn w:val="a0"/>
     <w:link w:val="1"/>
     <w:uiPriority w:val="9"/>
-    <w:rsid w:val="007F7121"/>
+    <w:rsid w:val="000C510E"/>
     <w:rPr>
       <w:rFonts w:asciiTheme="majorHAnsi" w:eastAsiaTheme="majorEastAsia" w:hAnsiTheme="majorHAnsi" w:cstheme="majorBidi"/>
       <w:b/>
@@ -2561,7 +3880,7 @@
       <w:color w:val="365F91" w:themeColor="accent1" w:themeShade="BF"/>
       <w:sz w:val="28"/>
       <w:szCs w:val="28"/>
-      <w:lang w:eastAsia="ru-RU"/>
+      <w:lang w:val="en-US" w:eastAsia="ru-RU"/>
     </w:rPr>
   </w:style>
   <w:style w:type="paragraph" w:styleId="a4">
@@ -2712,6 +4031,18 @@
         <w:right w:w="108" w:type="dxa"/>
       </w:tblCellMar>
     </w:tblPr>
+  </w:style>
+  <w:style w:type="character" w:styleId="ab">
+    <w:name w:val="FollowedHyperlink"/>
+    <w:basedOn w:val="a0"/>
+    <w:uiPriority w:val="99"/>
+    <w:semiHidden/>
+    <w:unhideWhenUsed/>
+    <w:rsid w:val="00FF7799"/>
+    <w:rPr>
+      <w:color w:val="800080" w:themeColor="followedHyperlink"/>
+      <w:u w:val="single"/>
+    </w:rPr>
   </w:style>
 </w:styles>
 </file>
@@ -2892,11 +4223,12 @@
     <w:link w:val="10"/>
     <w:uiPriority w:val="9"/>
     <w:qFormat/>
-    <w:rsid w:val="007F7121"/>
+    <w:rsid w:val="000C510E"/>
     <w:pPr>
       <w:keepNext/>
       <w:keepLines/>
       <w:spacing w:before="480"/>
+      <w:jc w:val="center"/>
       <w:outlineLvl w:val="0"/>
     </w:pPr>
     <w:rPr>
@@ -2906,6 +4238,7 @@
       <w:color w:val="365F91" w:themeColor="accent1" w:themeShade="BF"/>
       <w:sz w:val="28"/>
       <w:szCs w:val="28"/>
+      <w:lang w:val="en-US"/>
     </w:rPr>
   </w:style>
   <w:style w:type="paragraph" w:styleId="2">
@@ -2985,7 +4318,6 @@
     <w:name w:val="Hyperlink"/>
     <w:basedOn w:val="a0"/>
     <w:uiPriority w:val="99"/>
-    <w:semiHidden/>
     <w:unhideWhenUsed/>
     <w:rsid w:val="00C21B76"/>
     <w:rPr>
@@ -2998,7 +4330,7 @@
     <w:basedOn w:val="a0"/>
     <w:link w:val="1"/>
     <w:uiPriority w:val="9"/>
-    <w:rsid w:val="007F7121"/>
+    <w:rsid w:val="000C510E"/>
     <w:rPr>
       <w:rFonts w:asciiTheme="majorHAnsi" w:eastAsiaTheme="majorEastAsia" w:hAnsiTheme="majorHAnsi" w:cstheme="majorBidi"/>
       <w:b/>
@@ -3006,7 +4338,7 @@
       <w:color w:val="365F91" w:themeColor="accent1" w:themeShade="BF"/>
       <w:sz w:val="28"/>
       <w:szCs w:val="28"/>
-      <w:lang w:eastAsia="ru-RU"/>
+      <w:lang w:val="en-US" w:eastAsia="ru-RU"/>
     </w:rPr>
   </w:style>
   <w:style w:type="paragraph" w:styleId="a4">
@@ -3157,6 +4489,18 @@
         <w:right w:w="108" w:type="dxa"/>
       </w:tblCellMar>
     </w:tblPr>
+  </w:style>
+  <w:style w:type="character" w:styleId="ab">
+    <w:name w:val="FollowedHyperlink"/>
+    <w:basedOn w:val="a0"/>
+    <w:uiPriority w:val="99"/>
+    <w:semiHidden/>
+    <w:unhideWhenUsed/>
+    <w:rsid w:val="00FF7799"/>
+    <w:rPr>
+      <w:color w:val="800080" w:themeColor="followedHyperlink"/>
+      <w:u w:val="single"/>
+    </w:rPr>
   </w:style>
 </w:styles>
 </file>
@@ -3451,7 +4795,7 @@
 </file>
 
 <file path=customXml/itemProps1.xml><?xml version="1.0" encoding="utf-8"?>
-<ds:datastoreItem xmlns:ds="http://schemas.openxmlformats.org/officeDocument/2006/customXml" ds:itemID="{59AC4560-3290-440F-9FB8-5090DB18ACD2}">
+<ds:datastoreItem xmlns:ds="http://schemas.openxmlformats.org/officeDocument/2006/customXml" ds:itemID="{8C921F74-5DA4-450F-8C69-A3710A46D4A5}">
   <ds:schemaRefs>
     <ds:schemaRef ds:uri="http://schemas.openxmlformats.org/officeDocument/2006/bibliography"/>
   </ds:schemaRefs>

</xml_diff>

<commit_message>
Report finish simulator description
</commit_message>
<xml_diff>
--- a/report/Report.docx
+++ b/report/Report.docx
@@ -2257,7 +2257,19 @@
         <w:rPr>
           <w:lang w:val="en-US"/>
         </w:rPr>
-        <w:t>We have two possible simulation algorithms which can process several events.</w:t>
+        <w:t>We have two possible simulation algorithms which can process several events</w:t>
+      </w:r>
+      <w:r>
+        <w:rPr>
+          <w:lang w:val="en-US"/>
+        </w:rPr>
+        <w:t xml:space="preserve"> [1]</w:t>
+      </w:r>
+      <w:r>
+        <w:rPr>
+          <w:lang w:val="en-US"/>
+        </w:rPr>
+        <w:t>.</w:t>
       </w:r>
     </w:p>
     <w:p>
@@ -2275,7 +2287,37 @@
         <w:rPr>
           <w:lang w:val="en-US"/>
         </w:rPr>
-        <w:t>Future event list/set (is implemented in GPSS modeling language as future event chain).</w:t>
+        <w:t>Future event list/set (similar to</w:t>
+      </w:r>
+      <w:r>
+        <w:rPr>
+          <w:lang w:val="en-US"/>
+        </w:rPr>
+        <w:t xml:space="preserve"> GPSS modelin</w:t>
+      </w:r>
+      <w:r>
+        <w:rPr>
+          <w:lang w:val="en-US"/>
+        </w:rPr>
+        <w:t xml:space="preserve">g language </w:t>
+      </w:r>
+      <w:r>
+        <w:rPr>
+          <w:lang w:val="en-US"/>
+        </w:rPr>
+        <w:t>future event chain</w:t>
+      </w:r>
+      <w:r>
+        <w:rPr>
+          <w:lang w:val="en-US"/>
+        </w:rPr>
+        <w:t xml:space="preserve"> algorithm</w:t>
+      </w:r>
+      <w:r>
+        <w:rPr>
+          <w:lang w:val="en-US"/>
+        </w:rPr>
+        <w:t>).</w:t>
       </w:r>
     </w:p>
     <w:p>
@@ -2332,57 +2374,758 @@
         <w:rPr>
           <w:lang w:val="en-US"/>
         </w:rPr>
-        <w:t xml:space="preserve"> It is based on determining of the next event by comparing their planned time moments and executing the nearest event action with consequent transition of current time to that moment.</w:t>
-      </w:r>
-      <w:r>
-        <w:rPr>
-          <w:lang w:val="en-US"/>
-        </w:rPr>
-        <w:t xml:space="preserve"> It is effective at large time scale (which is our case) but slightly hard to implement due to obligation to control the future event list manually (add/remove/execute events).</w:t>
-      </w:r>
-    </w:p>
-    <w:p>
-      <w:pPr>
-        <w:jc w:val="both"/>
-        <w:rPr>
-          <w:lang w:val="en-US"/>
-        </w:rPr>
-      </w:pPr>
-      <w:r>
-        <w:rPr>
-          <w:b/>
-          <w:lang w:val="en-US"/>
-        </w:rPr>
-        <w:t>Delta T</w:t>
-      </w:r>
-      <w:r>
-        <w:rPr>
-          <w:lang w:val="en-US"/>
-        </w:rPr>
-        <w:t xml:space="preserve"> has following algorithm (Figure 2). It is based on regular adding a constant delta T timespan to the current simulation moment and analyzing which event actions have to be executed.</w:t>
-      </w:r>
-      <w:r>
-        <w:rPr>
-          <w:lang w:val="en-US"/>
-        </w:rPr>
-        <w:t xml:space="preserve"> It is more simple to implement and effective in cases when we have high possibility of obtaining events happening at the same moment. However this algorithm is not effective on large time scale due to regular status analyzing at every moment especially in cases if delta T is much less than average time intervals between expected events.</w:t>
-      </w:r>
-    </w:p>
-    <w:p>
-      <w:pPr>
-        <w:jc w:val="both"/>
-        <w:rPr>
-          <w:lang w:val="en-US"/>
-        </w:rPr>
-      </w:pPr>
-      <w:r>
-        <w:rPr>
-          <w:lang w:val="en-US"/>
-        </w:rPr>
-        <w:t>Eventually future event chain has been implemented due to its effectiveness.</w:t>
+        <w:t xml:space="preserve"> It is based on determining of the next event by comparing their planned time moments and exe</w:t>
       </w:r>
       <w:bookmarkStart w:id="0" w:name="_GoBack"/>
       <w:bookmarkEnd w:id="0"/>
+      <w:r>
+        <w:rPr>
+          <w:lang w:val="en-US"/>
+        </w:rPr>
+        <w:t>cuting the nearest event action with consequent transition of current time to that moment.</w:t>
+      </w:r>
+      <w:r>
+        <w:rPr>
+          <w:lang w:val="en-US"/>
+        </w:rPr>
+        <w:t xml:space="preserve"> It is effective at large time scale (which is our case) but slightly hard to implement due to obligation to control the future event list manually (add/remove/execute events).</w:t>
+      </w:r>
+    </w:p>
+    <w:p>
+      <w:pPr>
+        <w:jc w:val="both"/>
+        <w:rPr>
+          <w:lang w:val="en-US"/>
+        </w:rPr>
+      </w:pPr>
+      <w:r>
+        <w:rPr>
+          <w:b/>
+          <w:lang w:val="en-US"/>
+        </w:rPr>
+        <w:t>Delta T</w:t>
+      </w:r>
+      <w:r>
+        <w:rPr>
+          <w:lang w:val="en-US"/>
+        </w:rPr>
+        <w:t xml:space="preserve"> has following algorithm (Figure 2). It is based on regular adding </w:t>
+      </w:r>
+      <w:r>
+        <w:rPr>
+          <w:lang w:val="en-US"/>
+        </w:rPr>
+        <w:t xml:space="preserve">of </w:t>
+      </w:r>
+      <w:r>
+        <w:rPr>
+          <w:lang w:val="en-US"/>
+        </w:rPr>
+        <w:t>a constant delta T timespan to the current simulation moment and analyzing which event actions have to be executed.</w:t>
+      </w:r>
+      <w:r>
+        <w:rPr>
+          <w:lang w:val="en-US"/>
+        </w:rPr>
+        <w:t xml:space="preserve"> It is more simple to implement and effective in cases when we have high possibility of obtaining events happening at the same moment. However this algorithm is not effective on large time scale due to regular status analyzing at every moment especially in cases if delta T is much less than average time intervals between expected events.</w:t>
+      </w:r>
+    </w:p>
+    <w:p>
+      <w:pPr>
+        <w:jc w:val="both"/>
+        <w:rPr>
+          <w:lang w:val="en-US"/>
+        </w:rPr>
+      </w:pPr>
+      <w:r>
+        <w:rPr>
+          <w:lang w:val="en-US"/>
+        </w:rPr>
+        <w:t>Eventually future event chain has been implemented due to its effectiveness.</w:t>
+      </w:r>
+      <w:r>
+        <w:rPr>
+          <w:lang w:val="en-US"/>
+        </w:rPr>
+        <w:t xml:space="preserve"> </w:t>
+      </w:r>
+      <w:r>
+        <w:rPr>
+          <w:lang w:val="en-US"/>
+        </w:rPr>
+        <w:t xml:space="preserve">Events </w:t>
+      </w:r>
+      <w:r>
+        <w:rPr>
+          <w:lang w:val="en-US"/>
+        </w:rPr>
+        <w:t>setup in future event list is illustrated in Table 1.</w:t>
+      </w:r>
+      <w:r>
+        <w:rPr>
+          <w:lang w:val="en-US"/>
+        </w:rPr>
+        <w:t xml:space="preserve"> </w:t>
+      </w:r>
+      <w:r>
+        <w:rPr>
+          <w:lang w:val="en-US"/>
+        </w:rPr>
+        <w:t>Nonetheless we have modified end of simulation condition. Simulation is over when for every pr</w:t>
+      </w:r>
+      <w:r>
+        <w:rPr>
+          <w:lang w:val="en-US"/>
+        </w:rPr>
+        <w:t xml:space="preserve">ocessor simulation time is over (first N events). The task events (start, finish, </w:t>
+      </w:r>
+      <w:proofErr w:type="gramStart"/>
+      <w:r>
+        <w:rPr>
+          <w:lang w:val="en-US"/>
+        </w:rPr>
+        <w:t>deadline</w:t>
+      </w:r>
+      <w:proofErr w:type="gramEnd"/>
+      <w:r>
+        <w:rPr>
+          <w:lang w:val="en-US"/>
+        </w:rPr>
+        <w:t>) are grouped in three-event tuples.</w:t>
+      </w:r>
+    </w:p>
+    <w:p>
+      <w:pPr>
+        <w:jc w:val="both"/>
+        <w:rPr>
+          <w:lang w:val="en-US"/>
+        </w:rPr>
+      </w:pPr>
+    </w:p>
+    <w:p>
+      <w:pPr>
+        <w:jc w:val="both"/>
+        <w:rPr>
+          <w:lang w:val="en-US"/>
+        </w:rPr>
+      </w:pPr>
+      <w:r>
+        <w:rPr>
+          <w:lang w:val="en-US"/>
+        </w:rPr>
+        <w:t>Both in global and partitioned we have agreed on following event types:</w:t>
+      </w:r>
+    </w:p>
+    <w:p>
+      <w:pPr>
+        <w:pStyle w:val="a6"/>
+        <w:numPr>
+          <w:ilvl w:val="2"/>
+          <w:numId w:val="2"/>
+        </w:numPr>
+        <w:ind w:left="360"/>
+        <w:jc w:val="both"/>
+        <w:rPr>
+          <w:lang w:val="en-US"/>
+        </w:rPr>
+      </w:pPr>
+      <w:r>
+        <w:rPr>
+          <w:lang w:val="en-US"/>
+        </w:rPr>
+        <w:t>Processor simulation over.</w:t>
+      </w:r>
+    </w:p>
+    <w:p>
+      <w:pPr>
+        <w:pStyle w:val="a6"/>
+        <w:numPr>
+          <w:ilvl w:val="2"/>
+          <w:numId w:val="2"/>
+        </w:numPr>
+        <w:ind w:left="360"/>
+        <w:jc w:val="both"/>
+        <w:rPr>
+          <w:lang w:val="en-US"/>
+        </w:rPr>
+      </w:pPr>
+      <w:r>
+        <w:rPr>
+          <w:lang w:val="en-US"/>
+        </w:rPr>
+        <w:t xml:space="preserve">Job </w:t>
+      </w:r>
+      <w:proofErr w:type="gramStart"/>
+      <w:r>
+        <w:rPr>
+          <w:lang w:val="en-US"/>
+        </w:rPr>
+        <w:t>spawn</w:t>
+      </w:r>
+      <w:proofErr w:type="gramEnd"/>
+      <w:r>
+        <w:rPr>
+          <w:lang w:val="en-US"/>
+        </w:rPr>
+        <w:t>.</w:t>
+      </w:r>
+    </w:p>
+    <w:p>
+      <w:pPr>
+        <w:pStyle w:val="a6"/>
+        <w:numPr>
+          <w:ilvl w:val="2"/>
+          <w:numId w:val="2"/>
+        </w:numPr>
+        <w:ind w:left="360"/>
+        <w:jc w:val="both"/>
+        <w:rPr>
+          <w:lang w:val="en-US"/>
+        </w:rPr>
+      </w:pPr>
+      <w:r>
+        <w:rPr>
+          <w:lang w:val="en-US"/>
+        </w:rPr>
+        <w:t>Job finish.</w:t>
+      </w:r>
+    </w:p>
+    <w:p>
+      <w:pPr>
+        <w:pStyle w:val="a6"/>
+        <w:numPr>
+          <w:ilvl w:val="2"/>
+          <w:numId w:val="2"/>
+        </w:numPr>
+        <w:ind w:left="360"/>
+        <w:jc w:val="both"/>
+        <w:rPr>
+          <w:lang w:val="en-US"/>
+        </w:rPr>
+      </w:pPr>
+      <w:r>
+        <w:rPr>
+          <w:lang w:val="en-US"/>
+        </w:rPr>
+        <w:t>Job deadline.</w:t>
+      </w:r>
+    </w:p>
+    <w:p>
+      <w:pPr>
+        <w:jc w:val="both"/>
+        <w:rPr>
+          <w:lang w:val="en-US"/>
+        </w:rPr>
+      </w:pPr>
+    </w:p>
+    <w:p>
+      <w:pPr>
+        <w:jc w:val="both"/>
+        <w:rPr>
+          <w:lang w:val="en-US"/>
+        </w:rPr>
+      </w:pPr>
+      <w:r>
+        <w:rPr>
+          <w:lang w:val="en-US"/>
+        </w:rPr>
+        <w:t xml:space="preserve">For </w:t>
+      </w:r>
+      <w:r>
+        <w:rPr>
+          <w:lang w:val="en-US"/>
+        </w:rPr>
+        <w:t>0-event</w:t>
+      </w:r>
+      <w:r>
+        <w:rPr>
+          <w:lang w:val="en-US"/>
+        </w:rPr>
+        <w:t xml:space="preserve"> type we have to</w:t>
+      </w:r>
+      <w:r>
+        <w:rPr>
+          <w:lang w:val="en-US"/>
+        </w:rPr>
+        <w:t xml:space="preserve">: </w:t>
+      </w:r>
+    </w:p>
+    <w:p>
+      <w:pPr>
+        <w:pStyle w:val="a6"/>
+        <w:numPr>
+          <w:ilvl w:val="0"/>
+          <w:numId w:val="8"/>
+        </w:numPr>
+        <w:jc w:val="both"/>
+        <w:rPr>
+          <w:lang w:val="en-US"/>
+        </w:rPr>
+      </w:pPr>
+      <w:proofErr w:type="spellStart"/>
+      <w:r>
+        <w:rPr>
+          <w:lang w:val="en-US"/>
+        </w:rPr>
+        <w:t>U</w:t>
+      </w:r>
+      <w:r>
+        <w:rPr>
+          <w:lang w:val="en-US"/>
+        </w:rPr>
+        <w:t>nassign</w:t>
+      </w:r>
+      <w:proofErr w:type="spellEnd"/>
+      <w:r>
+        <w:rPr>
+          <w:lang w:val="en-US"/>
+        </w:rPr>
+        <w:t xml:space="preserve"> processor from a task</w:t>
+      </w:r>
+    </w:p>
+    <w:p>
+      <w:pPr>
+        <w:pStyle w:val="a6"/>
+        <w:numPr>
+          <w:ilvl w:val="0"/>
+          <w:numId w:val="8"/>
+        </w:numPr>
+        <w:jc w:val="both"/>
+        <w:rPr>
+          <w:lang w:val="en-US"/>
+        </w:rPr>
+      </w:pPr>
+      <w:r>
+        <w:rPr>
+          <w:lang w:val="en-US"/>
+        </w:rPr>
+        <w:t>E</w:t>
+      </w:r>
+      <w:r>
+        <w:rPr>
+          <w:lang w:val="en-US"/>
+        </w:rPr>
+        <w:t xml:space="preserve">rase </w:t>
+      </w:r>
+      <w:proofErr w:type="gramStart"/>
+      <w:r>
+        <w:rPr>
+          <w:lang w:val="en-US"/>
+        </w:rPr>
+        <w:t>itself</w:t>
+      </w:r>
+      <w:proofErr w:type="gramEnd"/>
+      <w:r>
+        <w:rPr>
+          <w:lang w:val="en-US"/>
+        </w:rPr>
+        <w:t xml:space="preserve"> (set this 0-type event to unexpected).</w:t>
+      </w:r>
+    </w:p>
+    <w:p>
+      <w:pPr>
+        <w:jc w:val="both"/>
+        <w:rPr>
+          <w:lang w:val="en-US"/>
+        </w:rPr>
+      </w:pPr>
+      <w:r>
+        <w:rPr>
+          <w:lang w:val="en-US"/>
+        </w:rPr>
+        <w:t>For 1-event type we have to:</w:t>
+      </w:r>
+    </w:p>
+    <w:p>
+      <w:pPr>
+        <w:pStyle w:val="a6"/>
+        <w:numPr>
+          <w:ilvl w:val="0"/>
+          <w:numId w:val="9"/>
+        </w:numPr>
+        <w:jc w:val="both"/>
+        <w:rPr>
+          <w:lang w:val="en-US"/>
+        </w:rPr>
+      </w:pPr>
+      <w:r>
+        <w:rPr>
+          <w:lang w:val="en-US"/>
+        </w:rPr>
+        <w:t>Check if previous deadline of this job was satisfied (otherwise fire non-feasible).</w:t>
+      </w:r>
+    </w:p>
+    <w:p>
+      <w:pPr>
+        <w:pStyle w:val="a6"/>
+        <w:numPr>
+          <w:ilvl w:val="0"/>
+          <w:numId w:val="9"/>
+        </w:numPr>
+        <w:jc w:val="both"/>
+        <w:rPr>
+          <w:lang w:val="en-US"/>
+        </w:rPr>
+      </w:pPr>
+      <w:r>
+        <w:rPr>
+          <w:lang w:val="en-US"/>
+        </w:rPr>
+        <w:t>Assign to the job time-left parameter to WCET of its task.</w:t>
+      </w:r>
+    </w:p>
+    <w:p>
+      <w:pPr>
+        <w:pStyle w:val="a6"/>
+        <w:numPr>
+          <w:ilvl w:val="0"/>
+          <w:numId w:val="9"/>
+        </w:numPr>
+        <w:jc w:val="both"/>
+        <w:rPr>
+          <w:lang w:val="en-US"/>
+        </w:rPr>
+      </w:pPr>
+      <w:r>
+        <w:rPr>
+          <w:lang w:val="en-US"/>
+        </w:rPr>
+        <w:t>Set the next job spawn time to current time + task period.</w:t>
+      </w:r>
+    </w:p>
+    <w:p>
+      <w:pPr>
+        <w:pStyle w:val="a6"/>
+        <w:numPr>
+          <w:ilvl w:val="0"/>
+          <w:numId w:val="9"/>
+        </w:numPr>
+        <w:jc w:val="both"/>
+        <w:rPr>
+          <w:lang w:val="en-US"/>
+        </w:rPr>
+      </w:pPr>
+      <w:r>
+        <w:rPr>
+          <w:lang w:val="en-US"/>
+        </w:rPr>
+        <w:t>Set the closest deadline to current time + task deadline.</w:t>
+      </w:r>
+    </w:p>
+    <w:p>
+      <w:pPr>
+        <w:jc w:val="both"/>
+        <w:rPr>
+          <w:lang w:val="en-US"/>
+        </w:rPr>
+      </w:pPr>
+      <w:r>
+        <w:rPr>
+          <w:lang w:val="en-US"/>
+        </w:rPr>
+        <w:t>For 2-event type we have to:</w:t>
+      </w:r>
+    </w:p>
+    <w:p>
+      <w:pPr>
+        <w:pStyle w:val="a6"/>
+        <w:numPr>
+          <w:ilvl w:val="0"/>
+          <w:numId w:val="10"/>
+        </w:numPr>
+        <w:jc w:val="both"/>
+        <w:rPr>
+          <w:lang w:val="en-US"/>
+        </w:rPr>
+      </w:pPr>
+      <w:r>
+        <w:rPr>
+          <w:lang w:val="en-US"/>
+        </w:rPr>
+        <w:lastRenderedPageBreak/>
+        <w:t>Set finish event to unexpected.</w:t>
+      </w:r>
+    </w:p>
+    <w:p>
+      <w:pPr>
+        <w:pStyle w:val="a6"/>
+        <w:numPr>
+          <w:ilvl w:val="0"/>
+          <w:numId w:val="10"/>
+        </w:numPr>
+        <w:jc w:val="both"/>
+        <w:rPr>
+          <w:lang w:val="en-US"/>
+        </w:rPr>
+      </w:pPr>
+      <w:r>
+        <w:rPr>
+          <w:lang w:val="en-US"/>
+        </w:rPr>
+        <w:t>Set deadline event to unexpected.</w:t>
+      </w:r>
+    </w:p>
+    <w:p>
+      <w:pPr>
+        <w:pStyle w:val="a6"/>
+        <w:numPr>
+          <w:ilvl w:val="0"/>
+          <w:numId w:val="10"/>
+        </w:numPr>
+        <w:jc w:val="both"/>
+        <w:rPr>
+          <w:lang w:val="en-US"/>
+        </w:rPr>
+      </w:pPr>
+      <w:proofErr w:type="spellStart"/>
+      <w:r>
+        <w:rPr>
+          <w:lang w:val="en-US"/>
+        </w:rPr>
+        <w:t>Unassign</w:t>
+      </w:r>
+      <w:proofErr w:type="spellEnd"/>
+      <w:r>
+        <w:rPr>
+          <w:lang w:val="en-US"/>
+        </w:rPr>
+        <w:t xml:space="preserve"> task from its processor.</w:t>
+      </w:r>
+    </w:p>
+    <w:p>
+      <w:pPr>
+        <w:jc w:val="both"/>
+        <w:rPr>
+          <w:lang w:val="en-US"/>
+        </w:rPr>
+      </w:pPr>
+    </w:p>
+    <w:p>
+      <w:pPr>
+        <w:jc w:val="both"/>
+        <w:rPr>
+          <w:lang w:val="en-US"/>
+        </w:rPr>
+      </w:pPr>
+      <w:r>
+        <w:rPr>
+          <w:lang w:val="en-US"/>
+        </w:rPr>
+        <w:t xml:space="preserve">And after 0, 1, 2 type events we must execute </w:t>
+      </w:r>
+      <w:proofErr w:type="spellStart"/>
+      <w:proofErr w:type="gramStart"/>
+      <w:r>
+        <w:rPr>
+          <w:lang w:val="en-US"/>
+        </w:rPr>
+        <w:t>reassignTask</w:t>
+      </w:r>
+      <w:proofErr w:type="spellEnd"/>
+      <w:r>
+        <w:rPr>
+          <w:lang w:val="en-US"/>
+        </w:rPr>
+        <w:t>()</w:t>
+      </w:r>
+      <w:proofErr w:type="gramEnd"/>
+    </w:p>
+    <w:p>
+      <w:pPr>
+        <w:jc w:val="both"/>
+        <w:rPr>
+          <w:lang w:val="en-US"/>
+        </w:rPr>
+      </w:pPr>
+    </w:p>
+    <w:p>
+      <w:pPr>
+        <w:jc w:val="both"/>
+        <w:rPr>
+          <w:lang w:val="en-US"/>
+        </w:rPr>
+      </w:pPr>
+      <w:r>
+        <w:rPr>
+          <w:lang w:val="en-US"/>
+        </w:rPr>
+        <w:t>For 3-event type</w:t>
+      </w:r>
+      <w:r>
+        <w:rPr>
+          <w:lang w:val="en-US"/>
+        </w:rPr>
+        <w:t xml:space="preserve"> (if program got here) then it means that deadline was trespassed and the system is not feasible.</w:t>
+      </w:r>
+    </w:p>
+    <w:p>
+      <w:pPr>
+        <w:jc w:val="both"/>
+        <w:rPr>
+          <w:lang w:val="en-US"/>
+        </w:rPr>
+      </w:pPr>
+    </w:p>
+    <w:p>
+      <w:pPr>
+        <w:jc w:val="both"/>
+        <w:rPr>
+          <w:lang w:val="en-US"/>
+        </w:rPr>
+      </w:pPr>
+      <w:proofErr w:type="spellStart"/>
+      <w:proofErr w:type="gramStart"/>
+      <w:r>
+        <w:rPr>
+          <w:lang w:val="en-US"/>
+        </w:rPr>
+        <w:t>reassignTask</w:t>
+      </w:r>
+      <w:proofErr w:type="spellEnd"/>
+      <w:r>
+        <w:rPr>
+          <w:lang w:val="en-US"/>
+        </w:rPr>
+        <w:t>(</w:t>
+      </w:r>
+      <w:proofErr w:type="gramEnd"/>
+      <w:r>
+        <w:rPr>
+          <w:lang w:val="en-US"/>
+        </w:rPr>
+        <w:t>)</w:t>
+      </w:r>
+      <w:r>
+        <w:rPr>
+          <w:lang w:val="en-US"/>
+        </w:rPr>
+        <w:t>:</w:t>
+      </w:r>
+    </w:p>
+    <w:p>
+      <w:pPr>
+        <w:pStyle w:val="a6"/>
+        <w:numPr>
+          <w:ilvl w:val="0"/>
+          <w:numId w:val="11"/>
+        </w:numPr>
+        <w:jc w:val="both"/>
+        <w:rPr>
+          <w:lang w:val="en-US"/>
+        </w:rPr>
+      </w:pPr>
+      <w:r>
+        <w:rPr>
+          <w:lang w:val="en-US"/>
+        </w:rPr>
+        <w:t>Assigns tasks to processors and vice versa according to global or partitioned strategy.</w:t>
+      </w:r>
+    </w:p>
+    <w:p>
+      <w:pPr>
+        <w:pStyle w:val="a6"/>
+        <w:numPr>
+          <w:ilvl w:val="0"/>
+          <w:numId w:val="11"/>
+        </w:numPr>
+        <w:jc w:val="both"/>
+        <w:rPr>
+          <w:lang w:val="en-US"/>
+        </w:rPr>
+      </w:pPr>
+      <w:r>
+        <w:rPr>
+          <w:lang w:val="en-US"/>
+        </w:rPr>
+        <w:t>Tracks preempted tasks.</w:t>
+      </w:r>
+    </w:p>
+    <w:p>
+      <w:pPr>
+        <w:pStyle w:val="a6"/>
+        <w:numPr>
+          <w:ilvl w:val="0"/>
+          <w:numId w:val="11"/>
+        </w:numPr>
+        <w:jc w:val="both"/>
+        <w:rPr>
+          <w:lang w:val="en-US"/>
+        </w:rPr>
+      </w:pPr>
+      <w:r>
+        <w:rPr>
+          <w:lang w:val="en-US"/>
+        </w:rPr>
+        <w:t>Checks that task does not migrate if it is not preempted in global case.</w:t>
+      </w:r>
+    </w:p>
+    <w:p>
+      <w:pPr>
+        <w:pStyle w:val="a6"/>
+        <w:numPr>
+          <w:ilvl w:val="0"/>
+          <w:numId w:val="11"/>
+        </w:numPr>
+        <w:jc w:val="both"/>
+        <w:rPr>
+          <w:lang w:val="en-US"/>
+        </w:rPr>
+      </w:pPr>
+      <w:r>
+        <w:rPr>
+          <w:lang w:val="en-US"/>
+        </w:rPr>
+        <w:t>Checks that task does not migrate at all in partitioned case.</w:t>
+      </w:r>
+    </w:p>
+    <w:p>
+      <w:pPr>
+        <w:pStyle w:val="3"/>
+        <w:rPr>
+          <w:lang w:val="en-US"/>
+        </w:rPr>
+      </w:pPr>
+      <w:r>
+        <w:rPr>
+          <w:lang w:val="en-US"/>
+        </w:rPr>
+        <w:t>Best fit</w:t>
+      </w:r>
+    </w:p>
+    <w:p>
+      <w:pPr>
+        <w:rPr>
+          <w:lang w:val="en-US"/>
+        </w:rPr>
+      </w:pPr>
+      <w:proofErr w:type="gramStart"/>
+      <w:r>
+        <w:rPr>
+          <w:lang w:val="en-US"/>
+        </w:rPr>
+        <w:t>Was successfully implemented.</w:t>
+      </w:r>
+      <w:proofErr w:type="gramEnd"/>
+      <w:r>
+        <w:rPr>
+          <w:lang w:val="en-US"/>
+        </w:rPr>
+        <w:t xml:space="preserve"> </w:t>
+      </w:r>
+      <w:proofErr w:type="gramStart"/>
+      <w:r>
+        <w:rPr>
+          <w:lang w:val="en-US"/>
+        </w:rPr>
+        <w:t>Takes tasks and number of processors as arguments.</w:t>
+      </w:r>
+      <w:proofErr w:type="gramEnd"/>
+      <w:r>
+        <w:rPr>
+          <w:lang w:val="en-US"/>
+        </w:rPr>
+        <w:t xml:space="preserve"> Also returns unfeasible-flag in case if it not possible to distribute them.</w:t>
+      </w:r>
     </w:p>
     <w:p>
       <w:pPr>
@@ -2583,14 +3326,7 @@
         <w:rPr>
           <w:lang w:val="en-US"/>
         </w:rPr>
-        <w:t xml:space="preserve"> distribute </w:t>
-      </w:r>
-      <w:r>
-        <w:rPr>
-          <w:lang w:val="en-US"/>
-        </w:rPr>
-        <w:lastRenderedPageBreak/>
-        <w:t>these utilization.</w:t>
+        <w:t xml:space="preserve"> distribute these utilization.</w:t>
       </w:r>
       <w:r>
         <w:rPr>
@@ -2775,6 +3511,7 @@
         <w:rPr>
           <w:lang w:val="en-US"/>
         </w:rPr>
+        <w:lastRenderedPageBreak/>
         <w:t xml:space="preserve">Calculating the </w:t>
       </w:r>
       <w:r>
@@ -2782,6 +3519,46 @@
           <w:lang w:val="en-US"/>
         </w:rPr>
         <w:t>minimal number of processors required</w:t>
+      </w:r>
+    </w:p>
+    <w:p>
+      <w:pPr>
+        <w:jc w:val="both"/>
+        <w:rPr>
+          <w:lang w:val="en-US"/>
+        </w:rPr>
+      </w:pPr>
+      <w:r>
+        <w:rPr>
+          <w:lang w:val="en-US"/>
+        </w:rPr>
+        <w:t xml:space="preserve">Is calculated </w:t>
+      </w:r>
+      <w:r>
+        <w:rPr>
+          <w:lang w:val="en-US"/>
+        </w:rPr>
+        <w:t xml:space="preserve">(Figure 3) </w:t>
+      </w:r>
+      <w:r>
+        <w:rPr>
+          <w:lang w:val="en-US"/>
+        </w:rPr>
+        <w:t xml:space="preserve">using the number using a loop by regular incrementing the number of allocated processors with consequent </w:t>
+      </w:r>
+      <w:proofErr w:type="gramStart"/>
+      <w:r>
+        <w:rPr>
+          <w:lang w:val="en-US"/>
+        </w:rPr>
+        <w:t>simulation.</w:t>
+      </w:r>
+      <w:proofErr w:type="gramEnd"/>
+      <w:r>
+        <w:rPr>
+          <w:lang w:val="en-US"/>
+        </w:rPr>
+        <w:t xml:space="preserve"> If the number of processors exceeds the number of tasks then it returns non-feasibility value.</w:t>
       </w:r>
     </w:p>
     <w:p>
@@ -3049,6 +3826,235 @@
     </w:p>
     <w:p>
       <w:pPr>
+        <w:jc w:val="center"/>
+        <w:rPr>
+          <w:lang w:val="en-US"/>
+        </w:rPr>
+      </w:pPr>
+    </w:p>
+    <w:p>
+      <w:pPr>
+        <w:jc w:val="center"/>
+        <w:rPr>
+          <w:lang w:val="en-US"/>
+        </w:rPr>
+      </w:pPr>
+      <w:r>
+        <w:rPr>
+          <w:noProof/>
+        </w:rPr>
+        <w:lastRenderedPageBreak/>
+        <w:drawing>
+          <wp:inline distT="0" distB="0" distL="0" distR="0">
+            <wp:extent cx="4011295" cy="4408170"/>
+            <wp:effectExtent l="0" t="0" r="8255" b="0"/>
+            <wp:docPr id="4" name="Рисунок 4" descr="D:\scheduling\report\MinimumProcessor.png"/>
+            <wp:cNvGraphicFramePr>
+              <a:graphicFrameLocks xmlns:a="http://schemas.openxmlformats.org/drawingml/2006/main" noChangeAspect="1"/>
+            </wp:cNvGraphicFramePr>
+            <a:graphic xmlns:a="http://schemas.openxmlformats.org/drawingml/2006/main">
+              <a:graphicData uri="http://schemas.openxmlformats.org/drawingml/2006/picture">
+                <pic:pic xmlns:pic="http://schemas.openxmlformats.org/drawingml/2006/picture">
+                  <pic:nvPicPr>
+                    <pic:cNvPr id="0" name="Picture 6" descr="D:\scheduling\report\MinimumProcessor.png"/>
+                    <pic:cNvPicPr>
+                      <a:picLocks noChangeAspect="1" noChangeArrowheads="1"/>
+                    </pic:cNvPicPr>
+                  </pic:nvPicPr>
+                  <pic:blipFill>
+                    <a:blip r:embed="rId11">
+                      <a:extLst>
+                        <a:ext uri="{28A0092B-C50C-407E-A947-70E740481C1C}">
+                          <a14:useLocalDpi xmlns:a14="http://schemas.microsoft.com/office/drawing/2010/main" val="0"/>
+                        </a:ext>
+                      </a:extLst>
+                    </a:blip>
+                    <a:srcRect/>
+                    <a:stretch>
+                      <a:fillRect/>
+                    </a:stretch>
+                  </pic:blipFill>
+                  <pic:spPr bwMode="auto">
+                    <a:xfrm>
+                      <a:off x="0" y="0"/>
+                      <a:ext cx="4011295" cy="4408170"/>
+                    </a:xfrm>
+                    <a:prstGeom prst="rect">
+                      <a:avLst/>
+                    </a:prstGeom>
+                    <a:noFill/>
+                    <a:ln>
+                      <a:noFill/>
+                    </a:ln>
+                  </pic:spPr>
+                </pic:pic>
+              </a:graphicData>
+            </a:graphic>
+          </wp:inline>
+        </w:drawing>
+      </w:r>
+    </w:p>
+    <w:p>
+      <w:pPr>
+        <w:jc w:val="center"/>
+        <w:rPr>
+          <w:lang w:val="en-US"/>
+        </w:rPr>
+      </w:pPr>
+    </w:p>
+    <w:p>
+      <w:pPr>
+        <w:jc w:val="center"/>
+        <w:rPr>
+          <w:lang w:val="en-US"/>
+        </w:rPr>
+      </w:pPr>
+      <w:proofErr w:type="gramStart"/>
+      <w:r>
+        <w:rPr>
+          <w:lang w:val="en-US"/>
+        </w:rPr>
+        <w:t>Figure 3.</w:t>
+      </w:r>
+      <w:proofErr w:type="gramEnd"/>
+      <w:r>
+        <w:rPr>
+          <w:lang w:val="en-US"/>
+        </w:rPr>
+        <w:t xml:space="preserve"> </w:t>
+      </w:r>
+      <w:proofErr w:type="gramStart"/>
+      <w:r>
+        <w:rPr>
+          <w:lang w:val="en-US"/>
+        </w:rPr>
+        <w:t>Minimum processor determiner algorithm.</w:t>
+      </w:r>
+      <w:proofErr w:type="gramEnd"/>
+    </w:p>
+    <w:p>
+      <w:pPr>
+        <w:jc w:val="center"/>
+        <w:rPr>
+          <w:lang w:val="en-US"/>
+        </w:rPr>
+      </w:pPr>
+    </w:p>
+    <w:p>
+      <w:pPr>
+        <w:pStyle w:val="2"/>
+        <w:rPr>
+          <w:lang w:val="en-US"/>
+        </w:rPr>
+      </w:pPr>
+      <w:r>
+        <w:rPr>
+          <w:lang w:val="en-US"/>
+        </w:rPr>
+        <w:t>Tables</w:t>
+      </w:r>
+    </w:p>
+    <w:p>
+      <w:pPr>
+        <w:jc w:val="center"/>
+        <w:rPr>
+          <w:lang w:val="en-US"/>
+        </w:rPr>
+      </w:pPr>
+      <w:r>
+        <w:rPr>
+          <w:noProof/>
+        </w:rPr>
+        <w:drawing>
+          <wp:inline distT="0" distB="0" distL="0" distR="0">
+            <wp:extent cx="4899804" cy="3721672"/>
+            <wp:effectExtent l="0" t="0" r="0" b="0"/>
+            <wp:docPr id="3" name="Рисунок 3" descr="D:\scheduling\report\Event.png"/>
+            <wp:cNvGraphicFramePr>
+              <a:graphicFrameLocks xmlns:a="http://schemas.openxmlformats.org/drawingml/2006/main" noChangeAspect="1"/>
+            </wp:cNvGraphicFramePr>
+            <a:graphic xmlns:a="http://schemas.openxmlformats.org/drawingml/2006/main">
+              <a:graphicData uri="http://schemas.openxmlformats.org/drawingml/2006/picture">
+                <pic:pic xmlns:pic="http://schemas.openxmlformats.org/drawingml/2006/picture">
+                  <pic:nvPicPr>
+                    <pic:cNvPr id="0" name="Picture 5" descr="D:\scheduling\report\Event.png"/>
+                    <pic:cNvPicPr>
+                      <a:picLocks noChangeAspect="1" noChangeArrowheads="1"/>
+                    </pic:cNvPicPr>
+                  </pic:nvPicPr>
+                  <pic:blipFill>
+                    <a:blip r:embed="rId12">
+                      <a:extLst>
+                        <a:ext uri="{28A0092B-C50C-407E-A947-70E740481C1C}">
+                          <a14:useLocalDpi xmlns:a14="http://schemas.microsoft.com/office/drawing/2010/main" val="0"/>
+                        </a:ext>
+                      </a:extLst>
+                    </a:blip>
+                    <a:srcRect/>
+                    <a:stretch>
+                      <a:fillRect/>
+                    </a:stretch>
+                  </pic:blipFill>
+                  <pic:spPr bwMode="auto">
+                    <a:xfrm>
+                      <a:off x="0" y="0"/>
+                      <a:ext cx="4900024" cy="3721839"/>
+                    </a:xfrm>
+                    <a:prstGeom prst="rect">
+                      <a:avLst/>
+                    </a:prstGeom>
+                    <a:noFill/>
+                    <a:ln>
+                      <a:noFill/>
+                    </a:ln>
+                  </pic:spPr>
+                </pic:pic>
+              </a:graphicData>
+            </a:graphic>
+          </wp:inline>
+        </w:drawing>
+      </w:r>
+    </w:p>
+    <w:p>
+      <w:pPr>
+        <w:jc w:val="center"/>
+        <w:rPr>
+          <w:lang w:val="en-US"/>
+        </w:rPr>
+      </w:pPr>
+      <w:proofErr w:type="gramStart"/>
+      <w:r>
+        <w:rPr>
+          <w:lang w:val="en-US"/>
+        </w:rPr>
+        <w:t>Table 1.</w:t>
+      </w:r>
+      <w:proofErr w:type="gramEnd"/>
+      <w:r>
+        <w:rPr>
+          <w:lang w:val="en-US"/>
+        </w:rPr>
+        <w:t xml:space="preserve"> </w:t>
+      </w:r>
+      <w:proofErr w:type="gramStart"/>
+      <w:r>
+        <w:rPr>
+          <w:lang w:val="en-US"/>
+        </w:rPr>
+        <w:t>Event setup illustration of future event list algorithm.</w:t>
+      </w:r>
+      <w:proofErr w:type="gramEnd"/>
+    </w:p>
+    <w:p>
+      <w:pPr>
+        <w:jc w:val="center"/>
+        <w:rPr>
+          <w:lang w:val="en-US"/>
+        </w:rPr>
+      </w:pPr>
+    </w:p>
+    <w:p>
+      <w:pPr>
         <w:pStyle w:val="2"/>
         <w:rPr>
           <w:lang w:val="en-US"/>
@@ -3072,7 +4078,7 @@
           <w:lang w:val="en-US"/>
         </w:rPr>
       </w:pPr>
-      <w:hyperlink r:id="rId11" w:history="1">
+      <w:hyperlink r:id="rId13" w:history="1">
         <w:r>
           <w:rPr>
             <w:rStyle w:val="a3"/>
@@ -3109,6 +4115,95 @@
 <file path=word/numbering.xml><?xml version="1.0" encoding="utf-8"?>
 <w:numbering xmlns:wpc="http://schemas.microsoft.com/office/word/2010/wordprocessingCanvas" xmlns:mc="http://schemas.openxmlformats.org/markup-compatibility/2006" xmlns:o="urn:schemas-microsoft-com:office:office" xmlns:r="http://schemas.openxmlformats.org/officeDocument/2006/relationships" xmlns:m="http://schemas.openxmlformats.org/officeDocument/2006/math" xmlns:v="urn:schemas-microsoft-com:vml" xmlns:wp14="http://schemas.microsoft.com/office/word/2010/wordprocessingDrawing" xmlns:wp="http://schemas.openxmlformats.org/drawingml/2006/wordprocessingDrawing" xmlns:w10="urn:schemas-microsoft-com:office:word" xmlns:w="http://schemas.openxmlformats.org/wordprocessingml/2006/main" xmlns:w14="http://schemas.microsoft.com/office/word/2010/wordml" xmlns:wpg="http://schemas.microsoft.com/office/word/2010/wordprocessingGroup" xmlns:wpi="http://schemas.microsoft.com/office/word/2010/wordprocessingInk" xmlns:wne="http://schemas.microsoft.com/office/word/2006/wordml" xmlns:wps="http://schemas.microsoft.com/office/word/2010/wordprocessingShape" mc:Ignorable="w14 wp14">
   <w:abstractNum w:abstractNumId="0">
+    <w:nsid w:val="05D140D5"/>
+    <w:multiLevelType w:val="hybridMultilevel"/>
+    <w:tmpl w:val="C05C32BA"/>
+    <w:lvl w:ilvl="0" w:tplc="04190011">
+      <w:start w:val="1"/>
+      <w:numFmt w:val="decimal"/>
+      <w:lvlText w:val="%1)"/>
+      <w:lvlJc w:val="left"/>
+      <w:pPr>
+        <w:ind w:left="720" w:hanging="360"/>
+      </w:pPr>
+      <w:rPr>
+        <w:rFonts w:hint="default"/>
+      </w:rPr>
+    </w:lvl>
+    <w:lvl w:ilvl="1" w:tplc="04190019" w:tentative="1">
+      <w:start w:val="1"/>
+      <w:numFmt w:val="lowerLetter"/>
+      <w:lvlText w:val="%2."/>
+      <w:lvlJc w:val="left"/>
+      <w:pPr>
+        <w:ind w:left="1440" w:hanging="360"/>
+      </w:pPr>
+    </w:lvl>
+    <w:lvl w:ilvl="2" w:tplc="0419001B" w:tentative="1">
+      <w:start w:val="1"/>
+      <w:numFmt w:val="lowerRoman"/>
+      <w:lvlText w:val="%3."/>
+      <w:lvlJc w:val="right"/>
+      <w:pPr>
+        <w:ind w:left="2160" w:hanging="180"/>
+      </w:pPr>
+    </w:lvl>
+    <w:lvl w:ilvl="3" w:tplc="0419000F" w:tentative="1">
+      <w:start w:val="1"/>
+      <w:numFmt w:val="decimal"/>
+      <w:lvlText w:val="%4."/>
+      <w:lvlJc w:val="left"/>
+      <w:pPr>
+        <w:ind w:left="2880" w:hanging="360"/>
+      </w:pPr>
+    </w:lvl>
+    <w:lvl w:ilvl="4" w:tplc="04190019" w:tentative="1">
+      <w:start w:val="1"/>
+      <w:numFmt w:val="lowerLetter"/>
+      <w:lvlText w:val="%5."/>
+      <w:lvlJc w:val="left"/>
+      <w:pPr>
+        <w:ind w:left="3600" w:hanging="360"/>
+      </w:pPr>
+    </w:lvl>
+    <w:lvl w:ilvl="5" w:tplc="0419001B" w:tentative="1">
+      <w:start w:val="1"/>
+      <w:numFmt w:val="lowerRoman"/>
+      <w:lvlText w:val="%6."/>
+      <w:lvlJc w:val="right"/>
+      <w:pPr>
+        <w:ind w:left="4320" w:hanging="180"/>
+      </w:pPr>
+    </w:lvl>
+    <w:lvl w:ilvl="6" w:tplc="0419000F" w:tentative="1">
+      <w:start w:val="1"/>
+      <w:numFmt w:val="decimal"/>
+      <w:lvlText w:val="%7."/>
+      <w:lvlJc w:val="left"/>
+      <w:pPr>
+        <w:ind w:left="5040" w:hanging="360"/>
+      </w:pPr>
+    </w:lvl>
+    <w:lvl w:ilvl="7" w:tplc="04190019" w:tentative="1">
+      <w:start w:val="1"/>
+      <w:numFmt w:val="lowerLetter"/>
+      <w:lvlText w:val="%8."/>
+      <w:lvlJc w:val="left"/>
+      <w:pPr>
+        <w:ind w:left="5760" w:hanging="360"/>
+      </w:pPr>
+    </w:lvl>
+    <w:lvl w:ilvl="8" w:tplc="0419001B" w:tentative="1">
+      <w:start w:val="1"/>
+      <w:numFmt w:val="lowerRoman"/>
+      <w:lvlText w:val="%9."/>
+      <w:lvlJc w:val="right"/>
+      <w:pPr>
+        <w:ind w:left="6480" w:hanging="180"/>
+      </w:pPr>
+    </w:lvl>
+  </w:abstractNum>
+  <w:abstractNum w:abstractNumId="1">
     <w:nsid w:val="0A82576D"/>
     <w:multiLevelType w:val="hybridMultilevel"/>
     <w:tmpl w:val="9532435E"/>
@@ -3221,7 +4316,7 @@
       </w:rPr>
     </w:lvl>
   </w:abstractNum>
-  <w:abstractNum w:abstractNumId="1">
+  <w:abstractNum w:abstractNumId="2">
     <w:nsid w:val="12B560DD"/>
     <w:multiLevelType w:val="hybridMultilevel"/>
     <w:tmpl w:val="C5DC37EC"/>
@@ -3310,7 +4405,7 @@
       </w:pPr>
     </w:lvl>
   </w:abstractNum>
-  <w:abstractNum w:abstractNumId="2">
+  <w:abstractNum w:abstractNumId="3">
     <w:nsid w:val="47362E90"/>
     <w:multiLevelType w:val="hybridMultilevel"/>
     <w:tmpl w:val="F25075AC"/>
@@ -3396,10 +4491,96 @@
       </w:pPr>
     </w:lvl>
   </w:abstractNum>
-  <w:abstractNum w:abstractNumId="3">
-    <w:nsid w:val="5F9E0E10"/>
+  <w:abstractNum w:abstractNumId="4">
+    <w:nsid w:val="48A23C6B"/>
     <w:multiLevelType w:val="hybridMultilevel"/>
-    <w:tmpl w:val="3CA84C32"/>
+    <w:tmpl w:val="504E1418"/>
+    <w:lvl w:ilvl="0" w:tplc="0419000F">
+      <w:start w:val="1"/>
+      <w:numFmt w:val="decimal"/>
+      <w:lvlText w:val="%1."/>
+      <w:lvlJc w:val="left"/>
+      <w:pPr>
+        <w:ind w:left="788" w:hanging="360"/>
+      </w:pPr>
+    </w:lvl>
+    <w:lvl w:ilvl="1" w:tplc="04190019" w:tentative="1">
+      <w:start w:val="1"/>
+      <w:numFmt w:val="lowerLetter"/>
+      <w:lvlText w:val="%2."/>
+      <w:lvlJc w:val="left"/>
+      <w:pPr>
+        <w:ind w:left="1508" w:hanging="360"/>
+      </w:pPr>
+    </w:lvl>
+    <w:lvl w:ilvl="2" w:tplc="0419001B" w:tentative="1">
+      <w:start w:val="1"/>
+      <w:numFmt w:val="lowerRoman"/>
+      <w:lvlText w:val="%3."/>
+      <w:lvlJc w:val="right"/>
+      <w:pPr>
+        <w:ind w:left="2228" w:hanging="180"/>
+      </w:pPr>
+    </w:lvl>
+    <w:lvl w:ilvl="3" w:tplc="0419000F" w:tentative="1">
+      <w:start w:val="1"/>
+      <w:numFmt w:val="decimal"/>
+      <w:lvlText w:val="%4."/>
+      <w:lvlJc w:val="left"/>
+      <w:pPr>
+        <w:ind w:left="2948" w:hanging="360"/>
+      </w:pPr>
+    </w:lvl>
+    <w:lvl w:ilvl="4" w:tplc="04190019" w:tentative="1">
+      <w:start w:val="1"/>
+      <w:numFmt w:val="lowerLetter"/>
+      <w:lvlText w:val="%5."/>
+      <w:lvlJc w:val="left"/>
+      <w:pPr>
+        <w:ind w:left="3668" w:hanging="360"/>
+      </w:pPr>
+    </w:lvl>
+    <w:lvl w:ilvl="5" w:tplc="0419001B" w:tentative="1">
+      <w:start w:val="1"/>
+      <w:numFmt w:val="lowerRoman"/>
+      <w:lvlText w:val="%6."/>
+      <w:lvlJc w:val="right"/>
+      <w:pPr>
+        <w:ind w:left="4388" w:hanging="180"/>
+      </w:pPr>
+    </w:lvl>
+    <w:lvl w:ilvl="6" w:tplc="0419000F" w:tentative="1">
+      <w:start w:val="1"/>
+      <w:numFmt w:val="decimal"/>
+      <w:lvlText w:val="%7."/>
+      <w:lvlJc w:val="left"/>
+      <w:pPr>
+        <w:ind w:left="5108" w:hanging="360"/>
+      </w:pPr>
+    </w:lvl>
+    <w:lvl w:ilvl="7" w:tplc="04190019" w:tentative="1">
+      <w:start w:val="1"/>
+      <w:numFmt w:val="lowerLetter"/>
+      <w:lvlText w:val="%8."/>
+      <w:lvlJc w:val="left"/>
+      <w:pPr>
+        <w:ind w:left="5828" w:hanging="360"/>
+      </w:pPr>
+    </w:lvl>
+    <w:lvl w:ilvl="8" w:tplc="0419001B" w:tentative="1">
+      <w:start w:val="1"/>
+      <w:numFmt w:val="lowerRoman"/>
+      <w:lvlText w:val="%9."/>
+      <w:lvlJc w:val="right"/>
+      <w:pPr>
+        <w:ind w:left="6548" w:hanging="180"/>
+      </w:pPr>
+    </w:lvl>
+  </w:abstractNum>
+  <w:abstractNum w:abstractNumId="5">
+    <w:nsid w:val="4E345AAD"/>
+    <w:multiLevelType w:val="hybridMultilevel"/>
+    <w:tmpl w:val="B596EE62"/>
     <w:lvl w:ilvl="0" w:tplc="04190011">
       <w:start w:val="1"/>
       <w:numFmt w:val="decimal"/>
@@ -3412,7 +4593,7 @@
         <w:rFonts w:hint="default"/>
       </w:rPr>
     </w:lvl>
-    <w:lvl w:ilvl="1" w:tplc="04190019">
+    <w:lvl w:ilvl="1" w:tplc="04190019" w:tentative="1">
       <w:start w:val="1"/>
       <w:numFmt w:val="lowerLetter"/>
       <w:lvlText w:val="%2."/>
@@ -3485,7 +4666,187 @@
       </w:pPr>
     </w:lvl>
   </w:abstractNum>
-  <w:abstractNum w:abstractNumId="4">
+  <w:abstractNum w:abstractNumId="6">
+    <w:nsid w:val="51852045"/>
+    <w:multiLevelType w:val="hybridMultilevel"/>
+    <w:tmpl w:val="703C4F68"/>
+    <w:lvl w:ilvl="0" w:tplc="04190011">
+      <w:start w:val="1"/>
+      <w:numFmt w:val="decimal"/>
+      <w:lvlText w:val="%1)"/>
+      <w:lvlJc w:val="left"/>
+      <w:pPr>
+        <w:ind w:left="720" w:hanging="360"/>
+      </w:pPr>
+      <w:rPr>
+        <w:rFonts w:hint="default"/>
+      </w:rPr>
+    </w:lvl>
+    <w:lvl w:ilvl="1" w:tplc="04190019" w:tentative="1">
+      <w:start w:val="1"/>
+      <w:numFmt w:val="lowerLetter"/>
+      <w:lvlText w:val="%2."/>
+      <w:lvlJc w:val="left"/>
+      <w:pPr>
+        <w:ind w:left="1440" w:hanging="360"/>
+      </w:pPr>
+    </w:lvl>
+    <w:lvl w:ilvl="2" w:tplc="0419001B" w:tentative="1">
+      <w:start w:val="1"/>
+      <w:numFmt w:val="lowerRoman"/>
+      <w:lvlText w:val="%3."/>
+      <w:lvlJc w:val="right"/>
+      <w:pPr>
+        <w:ind w:left="2160" w:hanging="180"/>
+      </w:pPr>
+    </w:lvl>
+    <w:lvl w:ilvl="3" w:tplc="0419000F" w:tentative="1">
+      <w:start w:val="1"/>
+      <w:numFmt w:val="decimal"/>
+      <w:lvlText w:val="%4."/>
+      <w:lvlJc w:val="left"/>
+      <w:pPr>
+        <w:ind w:left="2880" w:hanging="360"/>
+      </w:pPr>
+    </w:lvl>
+    <w:lvl w:ilvl="4" w:tplc="04190019" w:tentative="1">
+      <w:start w:val="1"/>
+      <w:numFmt w:val="lowerLetter"/>
+      <w:lvlText w:val="%5."/>
+      <w:lvlJc w:val="left"/>
+      <w:pPr>
+        <w:ind w:left="3600" w:hanging="360"/>
+      </w:pPr>
+    </w:lvl>
+    <w:lvl w:ilvl="5" w:tplc="0419001B" w:tentative="1">
+      <w:start w:val="1"/>
+      <w:numFmt w:val="lowerRoman"/>
+      <w:lvlText w:val="%6."/>
+      <w:lvlJc w:val="right"/>
+      <w:pPr>
+        <w:ind w:left="4320" w:hanging="180"/>
+      </w:pPr>
+    </w:lvl>
+    <w:lvl w:ilvl="6" w:tplc="0419000F" w:tentative="1">
+      <w:start w:val="1"/>
+      <w:numFmt w:val="decimal"/>
+      <w:lvlText w:val="%7."/>
+      <w:lvlJc w:val="left"/>
+      <w:pPr>
+        <w:ind w:left="5040" w:hanging="360"/>
+      </w:pPr>
+    </w:lvl>
+    <w:lvl w:ilvl="7" w:tplc="04190019" w:tentative="1">
+      <w:start w:val="1"/>
+      <w:numFmt w:val="lowerLetter"/>
+      <w:lvlText w:val="%8."/>
+      <w:lvlJc w:val="left"/>
+      <w:pPr>
+        <w:ind w:left="5760" w:hanging="360"/>
+      </w:pPr>
+    </w:lvl>
+    <w:lvl w:ilvl="8" w:tplc="0419001B" w:tentative="1">
+      <w:start w:val="1"/>
+      <w:numFmt w:val="lowerRoman"/>
+      <w:lvlText w:val="%9."/>
+      <w:lvlJc w:val="right"/>
+      <w:pPr>
+        <w:ind w:left="6480" w:hanging="180"/>
+      </w:pPr>
+    </w:lvl>
+  </w:abstractNum>
+  <w:abstractNum w:abstractNumId="7">
+    <w:nsid w:val="5F9E0E10"/>
+    <w:multiLevelType w:val="hybridMultilevel"/>
+    <w:tmpl w:val="0926624C"/>
+    <w:lvl w:ilvl="0" w:tplc="04190011">
+      <w:start w:val="1"/>
+      <w:numFmt w:val="decimal"/>
+      <w:lvlText w:val="%1)"/>
+      <w:lvlJc w:val="left"/>
+      <w:pPr>
+        <w:ind w:left="720" w:hanging="360"/>
+      </w:pPr>
+      <w:rPr>
+        <w:rFonts w:hint="default"/>
+      </w:rPr>
+    </w:lvl>
+    <w:lvl w:ilvl="1" w:tplc="04190019">
+      <w:start w:val="1"/>
+      <w:numFmt w:val="lowerLetter"/>
+      <w:lvlText w:val="%2."/>
+      <w:lvlJc w:val="left"/>
+      <w:pPr>
+        <w:ind w:left="1440" w:hanging="360"/>
+      </w:pPr>
+    </w:lvl>
+    <w:lvl w:ilvl="2" w:tplc="933CD55A">
+      <w:numFmt w:val="decimal"/>
+      <w:lvlText w:val="%3."/>
+      <w:lvlJc w:val="left"/>
+      <w:pPr>
+        <w:ind w:left="2340" w:hanging="360"/>
+      </w:pPr>
+      <w:rPr>
+        <w:rFonts w:hint="default"/>
+      </w:rPr>
+    </w:lvl>
+    <w:lvl w:ilvl="3" w:tplc="0419000F" w:tentative="1">
+      <w:start w:val="1"/>
+      <w:numFmt w:val="decimal"/>
+      <w:lvlText w:val="%4."/>
+      <w:lvlJc w:val="left"/>
+      <w:pPr>
+        <w:ind w:left="2880" w:hanging="360"/>
+      </w:pPr>
+    </w:lvl>
+    <w:lvl w:ilvl="4" w:tplc="04190019" w:tentative="1">
+      <w:start w:val="1"/>
+      <w:numFmt w:val="lowerLetter"/>
+      <w:lvlText w:val="%5."/>
+      <w:lvlJc w:val="left"/>
+      <w:pPr>
+        <w:ind w:left="3600" w:hanging="360"/>
+      </w:pPr>
+    </w:lvl>
+    <w:lvl w:ilvl="5" w:tplc="0419001B" w:tentative="1">
+      <w:start w:val="1"/>
+      <w:numFmt w:val="lowerRoman"/>
+      <w:lvlText w:val="%6."/>
+      <w:lvlJc w:val="right"/>
+      <w:pPr>
+        <w:ind w:left="4320" w:hanging="180"/>
+      </w:pPr>
+    </w:lvl>
+    <w:lvl w:ilvl="6" w:tplc="0419000F" w:tentative="1">
+      <w:start w:val="1"/>
+      <w:numFmt w:val="decimal"/>
+      <w:lvlText w:val="%7."/>
+      <w:lvlJc w:val="left"/>
+      <w:pPr>
+        <w:ind w:left="5040" w:hanging="360"/>
+      </w:pPr>
+    </w:lvl>
+    <w:lvl w:ilvl="7" w:tplc="04190019" w:tentative="1">
+      <w:start w:val="1"/>
+      <w:numFmt w:val="lowerLetter"/>
+      <w:lvlText w:val="%8."/>
+      <w:lvlJc w:val="left"/>
+      <w:pPr>
+        <w:ind w:left="5760" w:hanging="360"/>
+      </w:pPr>
+    </w:lvl>
+    <w:lvl w:ilvl="8" w:tplc="0419001B" w:tentative="1">
+      <w:start w:val="1"/>
+      <w:numFmt w:val="lowerRoman"/>
+      <w:lvlText w:val="%9."/>
+      <w:lvlJc w:val="right"/>
+      <w:pPr>
+        <w:ind w:left="6480" w:hanging="180"/>
+      </w:pPr>
+    </w:lvl>
+  </w:abstractNum>
+  <w:abstractNum w:abstractNumId="8">
     <w:nsid w:val="61AC5C87"/>
     <w:multiLevelType w:val="hybridMultilevel"/>
     <w:tmpl w:val="BD0601C8"/>
@@ -3571,20 +4932,216 @@
       </w:pPr>
     </w:lvl>
   </w:abstractNum>
+  <w:abstractNum w:abstractNumId="9">
+    <w:nsid w:val="6C681A78"/>
+    <w:multiLevelType w:val="hybridMultilevel"/>
+    <w:tmpl w:val="674414FC"/>
+    <w:lvl w:ilvl="0" w:tplc="04190011">
+      <w:start w:val="1"/>
+      <w:numFmt w:val="decimal"/>
+      <w:lvlText w:val="%1)"/>
+      <w:lvlJc w:val="left"/>
+      <w:pPr>
+        <w:ind w:left="720" w:hanging="360"/>
+      </w:pPr>
+      <w:rPr>
+        <w:rFonts w:hint="default"/>
+      </w:rPr>
+    </w:lvl>
+    <w:lvl w:ilvl="1" w:tplc="04190019" w:tentative="1">
+      <w:start w:val="1"/>
+      <w:numFmt w:val="lowerLetter"/>
+      <w:lvlText w:val="%2."/>
+      <w:lvlJc w:val="left"/>
+      <w:pPr>
+        <w:ind w:left="1440" w:hanging="360"/>
+      </w:pPr>
+    </w:lvl>
+    <w:lvl w:ilvl="2" w:tplc="0419001B" w:tentative="1">
+      <w:start w:val="1"/>
+      <w:numFmt w:val="lowerRoman"/>
+      <w:lvlText w:val="%3."/>
+      <w:lvlJc w:val="right"/>
+      <w:pPr>
+        <w:ind w:left="2160" w:hanging="180"/>
+      </w:pPr>
+    </w:lvl>
+    <w:lvl w:ilvl="3" w:tplc="0419000F" w:tentative="1">
+      <w:start w:val="1"/>
+      <w:numFmt w:val="decimal"/>
+      <w:lvlText w:val="%4."/>
+      <w:lvlJc w:val="left"/>
+      <w:pPr>
+        <w:ind w:left="2880" w:hanging="360"/>
+      </w:pPr>
+    </w:lvl>
+    <w:lvl w:ilvl="4" w:tplc="04190019" w:tentative="1">
+      <w:start w:val="1"/>
+      <w:numFmt w:val="lowerLetter"/>
+      <w:lvlText w:val="%5."/>
+      <w:lvlJc w:val="left"/>
+      <w:pPr>
+        <w:ind w:left="3600" w:hanging="360"/>
+      </w:pPr>
+    </w:lvl>
+    <w:lvl w:ilvl="5" w:tplc="0419001B" w:tentative="1">
+      <w:start w:val="1"/>
+      <w:numFmt w:val="lowerRoman"/>
+      <w:lvlText w:val="%6."/>
+      <w:lvlJc w:val="right"/>
+      <w:pPr>
+        <w:ind w:left="4320" w:hanging="180"/>
+      </w:pPr>
+    </w:lvl>
+    <w:lvl w:ilvl="6" w:tplc="0419000F" w:tentative="1">
+      <w:start w:val="1"/>
+      <w:numFmt w:val="decimal"/>
+      <w:lvlText w:val="%7."/>
+      <w:lvlJc w:val="left"/>
+      <w:pPr>
+        <w:ind w:left="5040" w:hanging="360"/>
+      </w:pPr>
+    </w:lvl>
+    <w:lvl w:ilvl="7" w:tplc="04190019" w:tentative="1">
+      <w:start w:val="1"/>
+      <w:numFmt w:val="lowerLetter"/>
+      <w:lvlText w:val="%8."/>
+      <w:lvlJc w:val="left"/>
+      <w:pPr>
+        <w:ind w:left="5760" w:hanging="360"/>
+      </w:pPr>
+    </w:lvl>
+    <w:lvl w:ilvl="8" w:tplc="0419001B" w:tentative="1">
+      <w:start w:val="1"/>
+      <w:numFmt w:val="lowerRoman"/>
+      <w:lvlText w:val="%9."/>
+      <w:lvlJc w:val="right"/>
+      <w:pPr>
+        <w:ind w:left="6480" w:hanging="180"/>
+      </w:pPr>
+    </w:lvl>
+  </w:abstractNum>
+  <w:abstractNum w:abstractNumId="10">
+    <w:nsid w:val="74BA4479"/>
+    <w:multiLevelType w:val="hybridMultilevel"/>
+    <w:tmpl w:val="4986EDB2"/>
+    <w:lvl w:ilvl="0" w:tplc="04190011">
+      <w:start w:val="1"/>
+      <w:numFmt w:val="decimal"/>
+      <w:lvlText w:val="%1)"/>
+      <w:lvlJc w:val="left"/>
+      <w:pPr>
+        <w:ind w:left="720" w:hanging="360"/>
+      </w:pPr>
+      <w:rPr>
+        <w:rFonts w:hint="default"/>
+      </w:rPr>
+    </w:lvl>
+    <w:lvl w:ilvl="1" w:tplc="04190019" w:tentative="1">
+      <w:start w:val="1"/>
+      <w:numFmt w:val="lowerLetter"/>
+      <w:lvlText w:val="%2."/>
+      <w:lvlJc w:val="left"/>
+      <w:pPr>
+        <w:ind w:left="1440" w:hanging="360"/>
+      </w:pPr>
+    </w:lvl>
+    <w:lvl w:ilvl="2" w:tplc="0419001B" w:tentative="1">
+      <w:start w:val="1"/>
+      <w:numFmt w:val="lowerRoman"/>
+      <w:lvlText w:val="%3."/>
+      <w:lvlJc w:val="right"/>
+      <w:pPr>
+        <w:ind w:left="2160" w:hanging="180"/>
+      </w:pPr>
+    </w:lvl>
+    <w:lvl w:ilvl="3" w:tplc="0419000F" w:tentative="1">
+      <w:start w:val="1"/>
+      <w:numFmt w:val="decimal"/>
+      <w:lvlText w:val="%4."/>
+      <w:lvlJc w:val="left"/>
+      <w:pPr>
+        <w:ind w:left="2880" w:hanging="360"/>
+      </w:pPr>
+    </w:lvl>
+    <w:lvl w:ilvl="4" w:tplc="04190019" w:tentative="1">
+      <w:start w:val="1"/>
+      <w:numFmt w:val="lowerLetter"/>
+      <w:lvlText w:val="%5."/>
+      <w:lvlJc w:val="left"/>
+      <w:pPr>
+        <w:ind w:left="3600" w:hanging="360"/>
+      </w:pPr>
+    </w:lvl>
+    <w:lvl w:ilvl="5" w:tplc="0419001B" w:tentative="1">
+      <w:start w:val="1"/>
+      <w:numFmt w:val="lowerRoman"/>
+      <w:lvlText w:val="%6."/>
+      <w:lvlJc w:val="right"/>
+      <w:pPr>
+        <w:ind w:left="4320" w:hanging="180"/>
+      </w:pPr>
+    </w:lvl>
+    <w:lvl w:ilvl="6" w:tplc="0419000F" w:tentative="1">
+      <w:start w:val="1"/>
+      <w:numFmt w:val="decimal"/>
+      <w:lvlText w:val="%7."/>
+      <w:lvlJc w:val="left"/>
+      <w:pPr>
+        <w:ind w:left="5040" w:hanging="360"/>
+      </w:pPr>
+    </w:lvl>
+    <w:lvl w:ilvl="7" w:tplc="04190019" w:tentative="1">
+      <w:start w:val="1"/>
+      <w:numFmt w:val="lowerLetter"/>
+      <w:lvlText w:val="%8."/>
+      <w:lvlJc w:val="left"/>
+      <w:pPr>
+        <w:ind w:left="5760" w:hanging="360"/>
+      </w:pPr>
+    </w:lvl>
+    <w:lvl w:ilvl="8" w:tplc="0419001B" w:tentative="1">
+      <w:start w:val="1"/>
+      <w:numFmt w:val="lowerRoman"/>
+      <w:lvlText w:val="%9."/>
+      <w:lvlJc w:val="right"/>
+      <w:pPr>
+        <w:ind w:left="6480" w:hanging="180"/>
+      </w:pPr>
+    </w:lvl>
+  </w:abstractNum>
   <w:num w:numId="1">
+    <w:abstractNumId w:val="2"/>
+  </w:num>
+  <w:num w:numId="2">
+    <w:abstractNumId w:val="7"/>
+  </w:num>
+  <w:num w:numId="3">
     <w:abstractNumId w:val="1"/>
   </w:num>
-  <w:num w:numId="2">
+  <w:num w:numId="4">
+    <w:abstractNumId w:val="8"/>
+  </w:num>
+  <w:num w:numId="5">
     <w:abstractNumId w:val="3"/>
   </w:num>
-  <w:num w:numId="3">
+  <w:num w:numId="6">
+    <w:abstractNumId w:val="4"/>
+  </w:num>
+  <w:num w:numId="7">
+    <w:abstractNumId w:val="10"/>
+  </w:num>
+  <w:num w:numId="8">
+    <w:abstractNumId w:val="6"/>
+  </w:num>
+  <w:num w:numId="9">
     <w:abstractNumId w:val="0"/>
   </w:num>
-  <w:num w:numId="4">
-    <w:abstractNumId w:val="4"/>
+  <w:num w:numId="10">
+    <w:abstractNumId w:val="9"/>
   </w:num>
-  <w:num w:numId="5">
-    <w:abstractNumId w:val="2"/>
+  <w:num w:numId="11">
+    <w:abstractNumId w:val="5"/>
   </w:num>
 </w:numbering>
 </file>
@@ -4795,7 +6352,7 @@
 </file>
 
 <file path=customXml/itemProps1.xml><?xml version="1.0" encoding="utf-8"?>
-<ds:datastoreItem xmlns:ds="http://schemas.openxmlformats.org/officeDocument/2006/customXml" ds:itemID="{8C921F74-5DA4-450F-8C69-A3710A46D4A5}">
+<ds:datastoreItem xmlns:ds="http://schemas.openxmlformats.org/officeDocument/2006/customXml" ds:itemID="{C0405FBE-C6D7-45D0-A1D2-9E89F4809511}">
   <ds:schemaRefs>
     <ds:schemaRef ds:uri="http://schemas.openxmlformats.org/officeDocument/2006/bibliography"/>
   </ds:schemaRefs>

</xml_diff>